<commit_message>
Update Docx e fixes pequenos
</commit_message>
<xml_diff>
--- a/Projeto_Software_Seguro2.docx
+++ b/Projeto_Software_Seguro2.docx
@@ -6017,8 +6017,8 @@
         <w:tblLook w:val="04A0" w:firstRow="1" w:lastRow="0" w:firstColumn="1" w:lastColumn="0" w:noHBand="0" w:noVBand="1"/>
       </w:tblPr>
       <w:tblGrid>
-        <w:gridCol w:w="440"/>
-        <w:gridCol w:w="5934"/>
+        <w:gridCol w:w="988"/>
+        <w:gridCol w:w="5386"/>
         <w:gridCol w:w="1863"/>
         <w:gridCol w:w="1499"/>
       </w:tblGrid>
@@ -6068,7 +6068,7 @@
         </w:trPr>
         <w:tc>
           <w:tcPr>
-            <w:tcW w:w="421" w:type="dxa"/>
+            <w:tcW w:w="988" w:type="dxa"/>
             <w:shd w:val="clear" w:color="auto" w:fill="D9D9D9" w:themeFill="background1" w:themeFillShade="D9"/>
             <w:noWrap/>
           </w:tcPr>
@@ -6099,7 +6099,7 @@
         </w:tc>
         <w:tc>
           <w:tcPr>
-            <w:tcW w:w="5953" w:type="dxa"/>
+            <w:tcW w:w="5386" w:type="dxa"/>
             <w:shd w:val="clear" w:color="auto" w:fill="D9D9D9" w:themeFill="background1" w:themeFillShade="D9"/>
           </w:tcPr>
           <w:p>
@@ -6198,35 +6198,30 @@
         </w:trPr>
         <w:tc>
           <w:tcPr>
-            <w:tcW w:w="421" w:type="dxa"/>
-            <w:noWrap/>
-          </w:tcPr>
-          <w:p>
-            <w:pPr>
-              <w:jc w:val="center"/>
-              <w:rPr>
-                <w:rFonts w:ascii="Calibri" w:hAnsi="Calibri" w:cs="Calibri"/>
-                <w:color w:val="000000" w:themeColor="text1"/>
-                <w:sz w:val="22"/>
-                <w:szCs w:val="22"/>
-                <w:lang w:val="en-US"/>
-              </w:rPr>
-            </w:pPr>
-            <w:r>
-              <w:rPr>
-                <w:rFonts w:ascii="Calibri" w:hAnsi="Calibri" w:cs="Calibri"/>
-                <w:color w:val="000000" w:themeColor="text1"/>
-                <w:sz w:val="22"/>
-                <w:szCs w:val="22"/>
-                <w:lang w:val="en-US"/>
-              </w:rPr>
-              <w:t>1</w:t>
-            </w:r>
-          </w:p>
-        </w:tc>
-        <w:tc>
-          <w:tcPr>
-            <w:tcW w:w="5953" w:type="dxa"/>
+            <w:tcW w:w="988" w:type="dxa"/>
+            <w:noWrap/>
+          </w:tcPr>
+          <w:p>
+            <w:pPr>
+              <w:pStyle w:val="PargrafodaLista"/>
+              <w:numPr>
+                <w:ilvl w:val="0"/>
+                <w:numId w:val="6"/>
+              </w:numPr>
+              <w:jc w:val="center"/>
+              <w:rPr>
+                <w:rFonts w:ascii="Calibri" w:hAnsi="Calibri" w:cs="Calibri"/>
+                <w:color w:val="000000" w:themeColor="text1"/>
+                <w:sz w:val="22"/>
+                <w:szCs w:val="22"/>
+                <w:lang w:val="en-US"/>
+              </w:rPr>
+            </w:pPr>
+          </w:p>
+        </w:tc>
+        <w:tc>
+          <w:tcPr>
+            <w:tcW w:w="5386" w:type="dxa"/>
           </w:tcPr>
           <w:p>
             <w:pPr>
@@ -6346,35 +6341,30 @@
         </w:trPr>
         <w:tc>
           <w:tcPr>
-            <w:tcW w:w="421" w:type="dxa"/>
-            <w:noWrap/>
-          </w:tcPr>
-          <w:p>
-            <w:pPr>
-              <w:jc w:val="center"/>
-              <w:rPr>
-                <w:rFonts w:ascii="Calibri" w:hAnsi="Calibri" w:cs="Calibri"/>
-                <w:color w:val="000000" w:themeColor="text1"/>
-                <w:sz w:val="22"/>
-                <w:szCs w:val="22"/>
-                <w:lang w:val="en-US"/>
-              </w:rPr>
-            </w:pPr>
-            <w:r>
-              <w:rPr>
-                <w:rFonts w:ascii="Calibri" w:hAnsi="Calibri" w:cs="Calibri"/>
-                <w:color w:val="000000" w:themeColor="text1"/>
-                <w:sz w:val="22"/>
-                <w:szCs w:val="22"/>
-                <w:lang w:val="en-US"/>
-              </w:rPr>
-              <w:t>2</w:t>
-            </w:r>
-          </w:p>
-        </w:tc>
-        <w:tc>
-          <w:tcPr>
-            <w:tcW w:w="5953" w:type="dxa"/>
+            <w:tcW w:w="988" w:type="dxa"/>
+            <w:noWrap/>
+          </w:tcPr>
+          <w:p>
+            <w:pPr>
+              <w:pStyle w:val="PargrafodaLista"/>
+              <w:numPr>
+                <w:ilvl w:val="0"/>
+                <w:numId w:val="6"/>
+              </w:numPr>
+              <w:jc w:val="center"/>
+              <w:rPr>
+                <w:rFonts w:ascii="Calibri" w:hAnsi="Calibri" w:cs="Calibri"/>
+                <w:color w:val="000000" w:themeColor="text1"/>
+                <w:sz w:val="22"/>
+                <w:szCs w:val="22"/>
+                <w:lang w:val="en-US"/>
+              </w:rPr>
+            </w:pPr>
+          </w:p>
+        </w:tc>
+        <w:tc>
+          <w:tcPr>
+            <w:tcW w:w="5386" w:type="dxa"/>
           </w:tcPr>
           <w:p>
             <w:pPr>
@@ -6483,35 +6473,30 @@
         </w:trPr>
         <w:tc>
           <w:tcPr>
-            <w:tcW w:w="421" w:type="dxa"/>
-            <w:noWrap/>
-          </w:tcPr>
-          <w:p>
-            <w:pPr>
-              <w:jc w:val="center"/>
-              <w:rPr>
-                <w:rFonts w:ascii="Calibri" w:hAnsi="Calibri" w:cs="Calibri"/>
-                <w:color w:val="000000" w:themeColor="text1"/>
-                <w:sz w:val="22"/>
-                <w:szCs w:val="22"/>
-                <w:lang w:val="en-US"/>
-              </w:rPr>
-            </w:pPr>
-            <w:r>
-              <w:rPr>
-                <w:rFonts w:ascii="Calibri" w:hAnsi="Calibri" w:cs="Calibri"/>
-                <w:color w:val="000000" w:themeColor="text1"/>
-                <w:sz w:val="22"/>
-                <w:szCs w:val="22"/>
-                <w:lang w:val="en-US"/>
-              </w:rPr>
-              <w:t>4</w:t>
-            </w:r>
-          </w:p>
-        </w:tc>
-        <w:tc>
-          <w:tcPr>
-            <w:tcW w:w="5953" w:type="dxa"/>
+            <w:tcW w:w="988" w:type="dxa"/>
+            <w:noWrap/>
+          </w:tcPr>
+          <w:p>
+            <w:pPr>
+              <w:pStyle w:val="PargrafodaLista"/>
+              <w:numPr>
+                <w:ilvl w:val="0"/>
+                <w:numId w:val="6"/>
+              </w:numPr>
+              <w:jc w:val="center"/>
+              <w:rPr>
+                <w:rFonts w:ascii="Calibri" w:hAnsi="Calibri" w:cs="Calibri"/>
+                <w:color w:val="000000" w:themeColor="text1"/>
+                <w:sz w:val="22"/>
+                <w:szCs w:val="22"/>
+                <w:lang w:val="en-US"/>
+              </w:rPr>
+            </w:pPr>
+          </w:p>
+        </w:tc>
+        <w:tc>
+          <w:tcPr>
+            <w:tcW w:w="5386" w:type="dxa"/>
           </w:tcPr>
           <w:p>
             <w:pPr>
@@ -6637,35 +6622,30 @@
         </w:trPr>
         <w:tc>
           <w:tcPr>
-            <w:tcW w:w="421" w:type="dxa"/>
-            <w:noWrap/>
-          </w:tcPr>
-          <w:p>
-            <w:pPr>
-              <w:jc w:val="center"/>
-              <w:rPr>
-                <w:rFonts w:ascii="Calibri" w:hAnsi="Calibri" w:cs="Calibri"/>
-                <w:color w:val="000000" w:themeColor="text1"/>
-                <w:sz w:val="22"/>
-                <w:szCs w:val="22"/>
-                <w:lang w:val="en-US"/>
-              </w:rPr>
-            </w:pPr>
-            <w:r>
-              <w:rPr>
-                <w:rFonts w:ascii="Calibri" w:hAnsi="Calibri" w:cs="Calibri"/>
-                <w:color w:val="000000" w:themeColor="text1"/>
-                <w:sz w:val="22"/>
-                <w:szCs w:val="22"/>
-                <w:lang w:val="en-US"/>
-              </w:rPr>
-              <w:t>5</w:t>
-            </w:r>
-          </w:p>
-        </w:tc>
-        <w:tc>
-          <w:tcPr>
-            <w:tcW w:w="5953" w:type="dxa"/>
+            <w:tcW w:w="988" w:type="dxa"/>
+            <w:noWrap/>
+          </w:tcPr>
+          <w:p>
+            <w:pPr>
+              <w:pStyle w:val="PargrafodaLista"/>
+              <w:numPr>
+                <w:ilvl w:val="0"/>
+                <w:numId w:val="6"/>
+              </w:numPr>
+              <w:jc w:val="center"/>
+              <w:rPr>
+                <w:rFonts w:ascii="Calibri" w:hAnsi="Calibri" w:cs="Calibri"/>
+                <w:color w:val="000000" w:themeColor="text1"/>
+                <w:sz w:val="22"/>
+                <w:szCs w:val="22"/>
+                <w:lang w:val="en-US"/>
+              </w:rPr>
+            </w:pPr>
+          </w:p>
+        </w:tc>
+        <w:tc>
+          <w:tcPr>
+            <w:tcW w:w="5386" w:type="dxa"/>
           </w:tcPr>
           <w:p>
             <w:pPr>
@@ -6758,35 +6738,30 @@
         </w:trPr>
         <w:tc>
           <w:tcPr>
-            <w:tcW w:w="421" w:type="dxa"/>
-            <w:noWrap/>
-          </w:tcPr>
-          <w:p>
-            <w:pPr>
-              <w:jc w:val="center"/>
-              <w:rPr>
-                <w:rFonts w:ascii="Calibri" w:hAnsi="Calibri" w:cs="Calibri"/>
-                <w:color w:val="000000" w:themeColor="text1"/>
-                <w:sz w:val="22"/>
-                <w:szCs w:val="22"/>
-                <w:lang w:val="en-US"/>
-              </w:rPr>
-            </w:pPr>
-            <w:r>
-              <w:rPr>
-                <w:rFonts w:ascii="Calibri" w:hAnsi="Calibri" w:cs="Calibri"/>
-                <w:color w:val="000000" w:themeColor="text1"/>
-                <w:sz w:val="22"/>
-                <w:szCs w:val="22"/>
-                <w:lang w:val="en-US"/>
-              </w:rPr>
-              <w:t>6</w:t>
-            </w:r>
-          </w:p>
-        </w:tc>
-        <w:tc>
-          <w:tcPr>
-            <w:tcW w:w="5953" w:type="dxa"/>
+            <w:tcW w:w="988" w:type="dxa"/>
+            <w:noWrap/>
+          </w:tcPr>
+          <w:p>
+            <w:pPr>
+              <w:pStyle w:val="PargrafodaLista"/>
+              <w:numPr>
+                <w:ilvl w:val="0"/>
+                <w:numId w:val="6"/>
+              </w:numPr>
+              <w:jc w:val="center"/>
+              <w:rPr>
+                <w:rFonts w:ascii="Calibri" w:hAnsi="Calibri" w:cs="Calibri"/>
+                <w:color w:val="000000" w:themeColor="text1"/>
+                <w:sz w:val="22"/>
+                <w:szCs w:val="22"/>
+                <w:lang w:val="en-US"/>
+              </w:rPr>
+            </w:pPr>
+          </w:p>
+        </w:tc>
+        <w:tc>
+          <w:tcPr>
+            <w:tcW w:w="5386" w:type="dxa"/>
           </w:tcPr>
           <w:p>
             <w:pPr>
@@ -6878,35 +6853,30 @@
         </w:trPr>
         <w:tc>
           <w:tcPr>
-            <w:tcW w:w="421" w:type="dxa"/>
-            <w:noWrap/>
-          </w:tcPr>
-          <w:p>
-            <w:pPr>
-              <w:jc w:val="center"/>
-              <w:rPr>
-                <w:rFonts w:ascii="Calibri" w:hAnsi="Calibri" w:cs="Calibri"/>
-                <w:color w:val="000000" w:themeColor="text1"/>
-                <w:sz w:val="22"/>
-                <w:szCs w:val="22"/>
-                <w:lang w:val="en-US"/>
-              </w:rPr>
-            </w:pPr>
-            <w:r>
-              <w:rPr>
-                <w:rFonts w:ascii="Calibri" w:hAnsi="Calibri" w:cs="Calibri"/>
-                <w:color w:val="000000" w:themeColor="text1"/>
-                <w:sz w:val="22"/>
-                <w:szCs w:val="22"/>
-                <w:lang w:val="en-US"/>
-              </w:rPr>
-              <w:t>7</w:t>
-            </w:r>
-          </w:p>
-        </w:tc>
-        <w:tc>
-          <w:tcPr>
-            <w:tcW w:w="5953" w:type="dxa"/>
+            <w:tcW w:w="988" w:type="dxa"/>
+            <w:noWrap/>
+          </w:tcPr>
+          <w:p>
+            <w:pPr>
+              <w:pStyle w:val="PargrafodaLista"/>
+              <w:numPr>
+                <w:ilvl w:val="0"/>
+                <w:numId w:val="6"/>
+              </w:numPr>
+              <w:jc w:val="center"/>
+              <w:rPr>
+                <w:rFonts w:ascii="Calibri" w:hAnsi="Calibri" w:cs="Calibri"/>
+                <w:color w:val="000000" w:themeColor="text1"/>
+                <w:sz w:val="22"/>
+                <w:szCs w:val="22"/>
+                <w:lang w:val="en-US"/>
+              </w:rPr>
+            </w:pPr>
+          </w:p>
+        </w:tc>
+        <w:tc>
+          <w:tcPr>
+            <w:tcW w:w="5386" w:type="dxa"/>
           </w:tcPr>
           <w:p>
             <w:pPr>
@@ -6998,35 +6968,30 @@
         </w:trPr>
         <w:tc>
           <w:tcPr>
-            <w:tcW w:w="421" w:type="dxa"/>
-            <w:noWrap/>
-          </w:tcPr>
-          <w:p>
-            <w:pPr>
-              <w:jc w:val="center"/>
-              <w:rPr>
-                <w:rFonts w:ascii="Calibri" w:hAnsi="Calibri" w:cs="Calibri"/>
-                <w:color w:val="000000" w:themeColor="text1"/>
-                <w:sz w:val="22"/>
-                <w:szCs w:val="22"/>
-                <w:lang w:val="en-US"/>
-              </w:rPr>
-            </w:pPr>
-            <w:r>
-              <w:rPr>
-                <w:rFonts w:ascii="Calibri" w:hAnsi="Calibri" w:cs="Calibri"/>
-                <w:color w:val="000000" w:themeColor="text1"/>
-                <w:sz w:val="22"/>
-                <w:szCs w:val="22"/>
-                <w:lang w:val="en-US"/>
-              </w:rPr>
-              <w:t>8</w:t>
-            </w:r>
-          </w:p>
-        </w:tc>
-        <w:tc>
-          <w:tcPr>
-            <w:tcW w:w="5953" w:type="dxa"/>
+            <w:tcW w:w="988" w:type="dxa"/>
+            <w:noWrap/>
+          </w:tcPr>
+          <w:p>
+            <w:pPr>
+              <w:pStyle w:val="PargrafodaLista"/>
+              <w:numPr>
+                <w:ilvl w:val="0"/>
+                <w:numId w:val="6"/>
+              </w:numPr>
+              <w:jc w:val="center"/>
+              <w:rPr>
+                <w:rFonts w:ascii="Calibri" w:hAnsi="Calibri" w:cs="Calibri"/>
+                <w:color w:val="000000" w:themeColor="text1"/>
+                <w:sz w:val="22"/>
+                <w:szCs w:val="22"/>
+                <w:lang w:val="en-US"/>
+              </w:rPr>
+            </w:pPr>
+          </w:p>
+        </w:tc>
+        <w:tc>
+          <w:tcPr>
+            <w:tcW w:w="5386" w:type="dxa"/>
           </w:tcPr>
           <w:p>
             <w:pPr>
@@ -7118,35 +7083,30 @@
         </w:trPr>
         <w:tc>
           <w:tcPr>
-            <w:tcW w:w="421" w:type="dxa"/>
-            <w:noWrap/>
-          </w:tcPr>
-          <w:p>
-            <w:pPr>
-              <w:jc w:val="center"/>
-              <w:rPr>
-                <w:rFonts w:ascii="Calibri" w:hAnsi="Calibri" w:cs="Calibri"/>
-                <w:color w:val="000000" w:themeColor="text1"/>
-                <w:sz w:val="22"/>
-                <w:szCs w:val="22"/>
-                <w:lang w:val="en-US"/>
-              </w:rPr>
-            </w:pPr>
-            <w:r>
-              <w:rPr>
-                <w:rFonts w:ascii="Calibri" w:hAnsi="Calibri" w:cs="Calibri"/>
-                <w:color w:val="000000" w:themeColor="text1"/>
-                <w:sz w:val="22"/>
-                <w:szCs w:val="22"/>
-                <w:lang w:val="en-US"/>
-              </w:rPr>
-              <w:t>9</w:t>
-            </w:r>
-          </w:p>
-        </w:tc>
-        <w:tc>
-          <w:tcPr>
-            <w:tcW w:w="5953" w:type="dxa"/>
+            <w:tcW w:w="988" w:type="dxa"/>
+            <w:noWrap/>
+          </w:tcPr>
+          <w:p>
+            <w:pPr>
+              <w:pStyle w:val="PargrafodaLista"/>
+              <w:numPr>
+                <w:ilvl w:val="0"/>
+                <w:numId w:val="6"/>
+              </w:numPr>
+              <w:jc w:val="center"/>
+              <w:rPr>
+                <w:rFonts w:ascii="Calibri" w:hAnsi="Calibri" w:cs="Calibri"/>
+                <w:color w:val="000000" w:themeColor="text1"/>
+                <w:sz w:val="22"/>
+                <w:szCs w:val="22"/>
+                <w:lang w:val="en-US"/>
+              </w:rPr>
+            </w:pPr>
+          </w:p>
+        </w:tc>
+        <w:tc>
+          <w:tcPr>
+            <w:tcW w:w="5386" w:type="dxa"/>
           </w:tcPr>
           <w:p>
             <w:pPr>
@@ -7239,35 +7199,30 @@
         </w:trPr>
         <w:tc>
           <w:tcPr>
-            <w:tcW w:w="421" w:type="dxa"/>
-            <w:noWrap/>
-          </w:tcPr>
-          <w:p>
-            <w:pPr>
-              <w:jc w:val="center"/>
-              <w:rPr>
-                <w:rFonts w:ascii="Calibri" w:hAnsi="Calibri" w:cs="Calibri"/>
-                <w:color w:val="000000" w:themeColor="text1"/>
-                <w:sz w:val="22"/>
-                <w:szCs w:val="22"/>
-                <w:lang w:val="en-US"/>
-              </w:rPr>
-            </w:pPr>
-            <w:r>
-              <w:rPr>
-                <w:rFonts w:ascii="Calibri" w:hAnsi="Calibri" w:cs="Calibri"/>
-                <w:color w:val="000000" w:themeColor="text1"/>
-                <w:sz w:val="22"/>
-                <w:szCs w:val="22"/>
-                <w:lang w:val="en-US"/>
-              </w:rPr>
-              <w:t>10</w:t>
-            </w:r>
-          </w:p>
-        </w:tc>
-        <w:tc>
-          <w:tcPr>
-            <w:tcW w:w="5953" w:type="dxa"/>
+            <w:tcW w:w="988" w:type="dxa"/>
+            <w:noWrap/>
+          </w:tcPr>
+          <w:p>
+            <w:pPr>
+              <w:pStyle w:val="PargrafodaLista"/>
+              <w:numPr>
+                <w:ilvl w:val="0"/>
+                <w:numId w:val="6"/>
+              </w:numPr>
+              <w:jc w:val="center"/>
+              <w:rPr>
+                <w:rFonts w:ascii="Calibri" w:hAnsi="Calibri" w:cs="Calibri"/>
+                <w:color w:val="000000" w:themeColor="text1"/>
+                <w:sz w:val="22"/>
+                <w:szCs w:val="22"/>
+                <w:lang w:val="en-US"/>
+              </w:rPr>
+            </w:pPr>
+          </w:p>
+        </w:tc>
+        <w:tc>
+          <w:tcPr>
+            <w:tcW w:w="5386" w:type="dxa"/>
           </w:tcPr>
           <w:p>
             <w:pPr>
@@ -7359,35 +7314,30 @@
         </w:trPr>
         <w:tc>
           <w:tcPr>
-            <w:tcW w:w="421" w:type="dxa"/>
-            <w:noWrap/>
-          </w:tcPr>
-          <w:p>
-            <w:pPr>
-              <w:jc w:val="center"/>
-              <w:rPr>
-                <w:rFonts w:ascii="Calibri" w:hAnsi="Calibri" w:cs="Calibri"/>
-                <w:color w:val="000000" w:themeColor="text1"/>
-                <w:sz w:val="22"/>
-                <w:szCs w:val="22"/>
-                <w:lang w:val="en-US"/>
-              </w:rPr>
-            </w:pPr>
-            <w:r>
-              <w:rPr>
-                <w:rFonts w:ascii="Calibri" w:hAnsi="Calibri" w:cs="Calibri"/>
-                <w:color w:val="000000" w:themeColor="text1"/>
-                <w:sz w:val="22"/>
-                <w:szCs w:val="22"/>
-                <w:lang w:val="en-US"/>
-              </w:rPr>
-              <w:t>12</w:t>
-            </w:r>
-          </w:p>
-        </w:tc>
-        <w:tc>
-          <w:tcPr>
-            <w:tcW w:w="5953" w:type="dxa"/>
+            <w:tcW w:w="988" w:type="dxa"/>
+            <w:noWrap/>
+          </w:tcPr>
+          <w:p>
+            <w:pPr>
+              <w:pStyle w:val="PargrafodaLista"/>
+              <w:numPr>
+                <w:ilvl w:val="0"/>
+                <w:numId w:val="6"/>
+              </w:numPr>
+              <w:jc w:val="center"/>
+              <w:rPr>
+                <w:rFonts w:ascii="Calibri" w:hAnsi="Calibri" w:cs="Calibri"/>
+                <w:color w:val="000000" w:themeColor="text1"/>
+                <w:sz w:val="22"/>
+                <w:szCs w:val="22"/>
+                <w:lang w:val="en-US"/>
+              </w:rPr>
+            </w:pPr>
+          </w:p>
+        </w:tc>
+        <w:tc>
+          <w:tcPr>
+            <w:tcW w:w="5386" w:type="dxa"/>
           </w:tcPr>
           <w:p>
             <w:pPr>
@@ -7479,36 +7429,30 @@
         </w:trPr>
         <w:tc>
           <w:tcPr>
-            <w:tcW w:w="421" w:type="dxa"/>
-            <w:noWrap/>
-          </w:tcPr>
-          <w:p>
-            <w:pPr>
-              <w:jc w:val="center"/>
-              <w:rPr>
-                <w:rFonts w:ascii="Calibri" w:hAnsi="Calibri" w:cs="Calibri"/>
-                <w:color w:val="000000" w:themeColor="text1"/>
-                <w:sz w:val="22"/>
-                <w:szCs w:val="22"/>
-                <w:lang w:val="en-US"/>
-              </w:rPr>
-            </w:pPr>
-            <w:r>
-              <w:rPr>
-                <w:rFonts w:ascii="Calibri" w:hAnsi="Calibri" w:cs="Calibri"/>
-                <w:color w:val="000000" w:themeColor="text1"/>
-                <w:sz w:val="22"/>
-                <w:szCs w:val="22"/>
-                <w:lang w:val="en-US"/>
-              </w:rPr>
-              <w:lastRenderedPageBreak/>
-              <w:t>13</w:t>
-            </w:r>
-          </w:p>
-        </w:tc>
-        <w:tc>
-          <w:tcPr>
-            <w:tcW w:w="5953" w:type="dxa"/>
+            <w:tcW w:w="988" w:type="dxa"/>
+            <w:noWrap/>
+          </w:tcPr>
+          <w:p>
+            <w:pPr>
+              <w:pStyle w:val="PargrafodaLista"/>
+              <w:numPr>
+                <w:ilvl w:val="0"/>
+                <w:numId w:val="6"/>
+              </w:numPr>
+              <w:jc w:val="center"/>
+              <w:rPr>
+                <w:rFonts w:ascii="Calibri" w:hAnsi="Calibri" w:cs="Calibri"/>
+                <w:color w:val="000000" w:themeColor="text1"/>
+                <w:sz w:val="22"/>
+                <w:szCs w:val="22"/>
+                <w:lang w:val="en-US"/>
+              </w:rPr>
+            </w:pPr>
+          </w:p>
+        </w:tc>
+        <w:tc>
+          <w:tcPr>
+            <w:tcW w:w="5386" w:type="dxa"/>
           </w:tcPr>
           <w:p>
             <w:pPr>
@@ -7600,35 +7544,30 @@
         </w:trPr>
         <w:tc>
           <w:tcPr>
-            <w:tcW w:w="421" w:type="dxa"/>
-            <w:noWrap/>
-          </w:tcPr>
-          <w:p>
-            <w:pPr>
-              <w:jc w:val="center"/>
-              <w:rPr>
-                <w:rFonts w:ascii="Calibri" w:hAnsi="Calibri" w:cs="Calibri"/>
-                <w:color w:val="000000" w:themeColor="text1"/>
-                <w:sz w:val="22"/>
-                <w:szCs w:val="22"/>
-                <w:lang w:val="en-US"/>
-              </w:rPr>
-            </w:pPr>
-            <w:r>
-              <w:rPr>
-                <w:rFonts w:ascii="Calibri" w:hAnsi="Calibri" w:cs="Calibri"/>
-                <w:color w:val="000000" w:themeColor="text1"/>
-                <w:sz w:val="22"/>
-                <w:szCs w:val="22"/>
-                <w:lang w:val="en-US"/>
-              </w:rPr>
-              <w:t>14</w:t>
-            </w:r>
-          </w:p>
-        </w:tc>
-        <w:tc>
-          <w:tcPr>
-            <w:tcW w:w="5953" w:type="dxa"/>
+            <w:tcW w:w="988" w:type="dxa"/>
+            <w:noWrap/>
+          </w:tcPr>
+          <w:p>
+            <w:pPr>
+              <w:pStyle w:val="PargrafodaLista"/>
+              <w:numPr>
+                <w:ilvl w:val="0"/>
+                <w:numId w:val="6"/>
+              </w:numPr>
+              <w:jc w:val="center"/>
+              <w:rPr>
+                <w:rFonts w:ascii="Calibri" w:hAnsi="Calibri" w:cs="Calibri"/>
+                <w:color w:val="000000" w:themeColor="text1"/>
+                <w:sz w:val="22"/>
+                <w:szCs w:val="22"/>
+                <w:lang w:val="en-US"/>
+              </w:rPr>
+            </w:pPr>
+          </w:p>
+        </w:tc>
+        <w:tc>
+          <w:tcPr>
+            <w:tcW w:w="5386" w:type="dxa"/>
           </w:tcPr>
           <w:p>
             <w:pPr>
@@ -7720,35 +7659,30 @@
         </w:trPr>
         <w:tc>
           <w:tcPr>
-            <w:tcW w:w="421" w:type="dxa"/>
-            <w:noWrap/>
-          </w:tcPr>
-          <w:p>
-            <w:pPr>
-              <w:jc w:val="center"/>
-              <w:rPr>
-                <w:rFonts w:ascii="Calibri" w:hAnsi="Calibri" w:cs="Calibri"/>
-                <w:color w:val="000000" w:themeColor="text1"/>
-                <w:sz w:val="22"/>
-                <w:szCs w:val="22"/>
-                <w:lang w:val="en-US"/>
-              </w:rPr>
-            </w:pPr>
-            <w:r>
-              <w:rPr>
-                <w:rFonts w:ascii="Calibri" w:hAnsi="Calibri" w:cs="Calibri"/>
-                <w:color w:val="000000" w:themeColor="text1"/>
-                <w:sz w:val="22"/>
-                <w:szCs w:val="22"/>
-                <w:lang w:val="en-US"/>
-              </w:rPr>
-              <w:t>15</w:t>
-            </w:r>
-          </w:p>
-        </w:tc>
-        <w:tc>
-          <w:tcPr>
-            <w:tcW w:w="5953" w:type="dxa"/>
+            <w:tcW w:w="988" w:type="dxa"/>
+            <w:noWrap/>
+          </w:tcPr>
+          <w:p>
+            <w:pPr>
+              <w:pStyle w:val="PargrafodaLista"/>
+              <w:numPr>
+                <w:ilvl w:val="0"/>
+                <w:numId w:val="6"/>
+              </w:numPr>
+              <w:jc w:val="center"/>
+              <w:rPr>
+                <w:rFonts w:ascii="Calibri" w:hAnsi="Calibri" w:cs="Calibri"/>
+                <w:color w:val="000000" w:themeColor="text1"/>
+                <w:sz w:val="22"/>
+                <w:szCs w:val="22"/>
+                <w:lang w:val="en-US"/>
+              </w:rPr>
+            </w:pPr>
+          </w:p>
+        </w:tc>
+        <w:tc>
+          <w:tcPr>
+            <w:tcW w:w="5386" w:type="dxa"/>
           </w:tcPr>
           <w:p>
             <w:pPr>
@@ -7927,56 +7861,51 @@
         </w:trPr>
         <w:tc>
           <w:tcPr>
-            <w:tcW w:w="421" w:type="dxa"/>
-            <w:noWrap/>
-          </w:tcPr>
-          <w:p>
-            <w:pPr>
-              <w:jc w:val="center"/>
-              <w:rPr>
-                <w:rFonts w:ascii="Calibri" w:hAnsi="Calibri" w:cs="Calibri"/>
-                <w:color w:val="000000" w:themeColor="text1"/>
-                <w:sz w:val="22"/>
-                <w:szCs w:val="22"/>
-                <w:lang w:val="en-US"/>
-              </w:rPr>
-            </w:pPr>
-            <w:r>
-              <w:rPr>
-                <w:rFonts w:ascii="Calibri" w:hAnsi="Calibri" w:cs="Calibri"/>
-                <w:color w:val="000000" w:themeColor="text1"/>
-                <w:sz w:val="22"/>
-                <w:szCs w:val="22"/>
-                <w:lang w:val="en-US"/>
-              </w:rPr>
-              <w:t>3</w:t>
-            </w:r>
-          </w:p>
-        </w:tc>
-        <w:tc>
-          <w:tcPr>
-            <w:tcW w:w="5953" w:type="dxa"/>
-          </w:tcPr>
-          <w:p>
-            <w:pPr>
-              <w:jc w:val="center"/>
-              <w:rPr>
-                <w:rFonts w:ascii="Calibri" w:hAnsi="Calibri" w:cs="Calibri"/>
-                <w:color w:val="000000" w:themeColor="text1"/>
-                <w:sz w:val="22"/>
-                <w:szCs w:val="22"/>
-                <w:lang w:val="en-US"/>
-              </w:rPr>
-            </w:pPr>
-            <w:r>
-              <w:rPr>
-                <w:rFonts w:ascii="Calibri" w:hAnsi="Calibri" w:cs="Calibri"/>
-                <w:color w:val="000000" w:themeColor="text1"/>
-                <w:sz w:val="22"/>
-                <w:szCs w:val="22"/>
-                <w:lang w:val="en-US"/>
-              </w:rPr>
-              <w:t>Refactor this method to reduce its Cognitive Complexity.</w:t>
+            <w:tcW w:w="988" w:type="dxa"/>
+            <w:noWrap/>
+          </w:tcPr>
+          <w:p>
+            <w:pPr>
+              <w:pStyle w:val="PargrafodaLista"/>
+              <w:numPr>
+                <w:ilvl w:val="0"/>
+                <w:numId w:val="6"/>
+              </w:numPr>
+              <w:jc w:val="center"/>
+              <w:rPr>
+                <w:rFonts w:ascii="Calibri" w:hAnsi="Calibri" w:cs="Calibri"/>
+                <w:color w:val="000000" w:themeColor="text1"/>
+                <w:sz w:val="22"/>
+                <w:szCs w:val="22"/>
+                <w:lang w:val="en-US"/>
+              </w:rPr>
+            </w:pPr>
+          </w:p>
+        </w:tc>
+        <w:tc>
+          <w:tcPr>
+            <w:tcW w:w="5386" w:type="dxa"/>
+          </w:tcPr>
+          <w:p>
+            <w:pPr>
+              <w:jc w:val="center"/>
+              <w:rPr>
+                <w:rFonts w:ascii="Calibri" w:hAnsi="Calibri" w:cs="Calibri"/>
+                <w:color w:val="000000" w:themeColor="text1"/>
+                <w:sz w:val="22"/>
+                <w:szCs w:val="22"/>
+                <w:lang w:val="en-US"/>
+              </w:rPr>
+            </w:pPr>
+            <w:r>
+              <w:rPr>
+                <w:rFonts w:ascii="Calibri" w:hAnsi="Calibri" w:cs="Calibri"/>
+                <w:color w:val="000000" w:themeColor="text1"/>
+                <w:sz w:val="22"/>
+                <w:szCs w:val="22"/>
+                <w:lang w:val="en-US"/>
+              </w:rPr>
+              <w:t>Return an empty array instead of null.</w:t>
             </w:r>
           </w:p>
         </w:tc>
@@ -8012,42 +7941,20 @@
         <w:tc>
           <w:tcPr>
             <w:tcW w:w="1499" w:type="dxa"/>
-            <w:shd w:val="clear" w:color="auto" w:fill="FF7C80"/>
-            <w:noWrap/>
-          </w:tcPr>
-          <w:p>
-            <w:pPr>
-              <w:jc w:val="center"/>
-              <w:rPr>
-                <w:rFonts w:ascii="Calibri" w:hAnsi="Calibri" w:cs="Calibri"/>
-                <w:color w:val="000000"/>
-                <w:sz w:val="22"/>
-                <w:szCs w:val="22"/>
-                <w:lang w:val="en-US"/>
-              </w:rPr>
-            </w:pPr>
-            <w:proofErr w:type="spellStart"/>
-            <w:r>
-              <w:rPr>
-                <w:rFonts w:ascii="Calibri" w:hAnsi="Calibri" w:cs="Calibri"/>
-                <w:color w:val="000000"/>
-                <w:sz w:val="22"/>
-                <w:szCs w:val="22"/>
-                <w:lang w:val="en-US"/>
-              </w:rPr>
-              <w:t>Não</w:t>
-            </w:r>
-            <w:proofErr w:type="spellEnd"/>
-            <w:r>
-              <w:rPr>
-                <w:rFonts w:ascii="Calibri" w:hAnsi="Calibri" w:cs="Calibri"/>
-                <w:color w:val="000000"/>
-                <w:sz w:val="22"/>
-                <w:szCs w:val="22"/>
-                <w:lang w:val="en-US"/>
-              </w:rPr>
-              <w:t xml:space="preserve"> </w:t>
-            </w:r>
+            <w:shd w:val="clear" w:color="auto" w:fill="66FF66"/>
+            <w:noWrap/>
+          </w:tcPr>
+          <w:p>
+            <w:pPr>
+              <w:jc w:val="center"/>
+              <w:rPr>
+                <w:rFonts w:ascii="Calibri" w:hAnsi="Calibri" w:cs="Calibri"/>
+                <w:color w:val="000000"/>
+                <w:sz w:val="22"/>
+                <w:szCs w:val="22"/>
+                <w:lang w:val="en-US"/>
+              </w:rPr>
+            </w:pPr>
             <w:proofErr w:type="spellStart"/>
             <w:r>
               <w:rPr>
@@ -8069,172 +7976,51 @@
         </w:trPr>
         <w:tc>
           <w:tcPr>
-            <w:tcW w:w="421" w:type="dxa"/>
-            <w:noWrap/>
-          </w:tcPr>
-          <w:p>
-            <w:pPr>
-              <w:jc w:val="center"/>
-              <w:rPr>
-                <w:rFonts w:ascii="Calibri" w:hAnsi="Calibri" w:cs="Calibri"/>
-                <w:color w:val="000000" w:themeColor="text1"/>
-                <w:sz w:val="22"/>
-                <w:szCs w:val="22"/>
-              </w:rPr>
-            </w:pPr>
-            <w:r>
-              <w:rPr>
-                <w:rFonts w:ascii="Calibri" w:hAnsi="Calibri" w:cs="Calibri"/>
-                <w:color w:val="000000" w:themeColor="text1"/>
-                <w:sz w:val="22"/>
-                <w:szCs w:val="22"/>
-              </w:rPr>
-              <w:t>11</w:t>
-            </w:r>
-          </w:p>
-        </w:tc>
-        <w:tc>
-          <w:tcPr>
-            <w:tcW w:w="5953" w:type="dxa"/>
-          </w:tcPr>
-          <w:p>
-            <w:pPr>
-              <w:jc w:val="center"/>
-              <w:rPr>
-                <w:rFonts w:ascii="Calibri" w:hAnsi="Calibri" w:cs="Calibri"/>
-                <w:color w:val="000000" w:themeColor="text1"/>
-                <w:sz w:val="22"/>
-                <w:szCs w:val="22"/>
-                <w:lang w:val="en-US"/>
-              </w:rPr>
-            </w:pPr>
-            <w:r>
-              <w:rPr>
-                <w:rFonts w:ascii="Calibri" w:hAnsi="Calibri" w:cs="Calibri"/>
-                <w:color w:val="000000" w:themeColor="text1"/>
-                <w:sz w:val="22"/>
-                <w:szCs w:val="22"/>
-              </w:rPr>
-              <w:t xml:space="preserve">Define a </w:t>
-            </w:r>
-            <w:proofErr w:type="spellStart"/>
-            <w:r>
-              <w:rPr>
-                <w:rFonts w:ascii="Calibri" w:hAnsi="Calibri" w:cs="Calibri"/>
-                <w:color w:val="000000" w:themeColor="text1"/>
-                <w:sz w:val="22"/>
-                <w:szCs w:val="22"/>
-              </w:rPr>
-              <w:t>constant</w:t>
-            </w:r>
-            <w:proofErr w:type="spellEnd"/>
-            <w:r>
-              <w:rPr>
-                <w:rFonts w:ascii="Calibri" w:hAnsi="Calibri" w:cs="Calibri"/>
-                <w:color w:val="000000" w:themeColor="text1"/>
-                <w:sz w:val="22"/>
-                <w:szCs w:val="22"/>
-              </w:rPr>
-              <w:t xml:space="preserve"> </w:t>
-            </w:r>
-            <w:proofErr w:type="spellStart"/>
-            <w:r>
-              <w:rPr>
-                <w:rFonts w:ascii="Calibri" w:hAnsi="Calibri" w:cs="Calibri"/>
-                <w:color w:val="000000" w:themeColor="text1"/>
-                <w:sz w:val="22"/>
-                <w:szCs w:val="22"/>
-              </w:rPr>
-              <w:t>instead</w:t>
-            </w:r>
-            <w:proofErr w:type="spellEnd"/>
-            <w:r>
-              <w:rPr>
-                <w:rFonts w:ascii="Calibri" w:hAnsi="Calibri" w:cs="Calibri"/>
-                <w:color w:val="000000" w:themeColor="text1"/>
-                <w:sz w:val="22"/>
-                <w:szCs w:val="22"/>
-              </w:rPr>
-              <w:t xml:space="preserve"> </w:t>
-            </w:r>
-            <w:proofErr w:type="spellStart"/>
-            <w:r>
-              <w:rPr>
-                <w:rFonts w:ascii="Calibri" w:hAnsi="Calibri" w:cs="Calibri"/>
-                <w:color w:val="000000" w:themeColor="text1"/>
-                <w:sz w:val="22"/>
-                <w:szCs w:val="22"/>
-              </w:rPr>
-              <w:t>of</w:t>
-            </w:r>
-            <w:proofErr w:type="spellEnd"/>
-            <w:r>
-              <w:rPr>
-                <w:rFonts w:ascii="Calibri" w:hAnsi="Calibri" w:cs="Calibri"/>
-                <w:color w:val="000000" w:themeColor="text1"/>
-                <w:sz w:val="22"/>
-                <w:szCs w:val="22"/>
-              </w:rPr>
-              <w:t xml:space="preserve"> </w:t>
-            </w:r>
-            <w:proofErr w:type="spellStart"/>
-            <w:r>
-              <w:rPr>
-                <w:rFonts w:ascii="Calibri" w:hAnsi="Calibri" w:cs="Calibri"/>
-                <w:color w:val="000000" w:themeColor="text1"/>
-                <w:sz w:val="22"/>
-                <w:szCs w:val="22"/>
-              </w:rPr>
-              <w:t>duplicating</w:t>
-            </w:r>
-            <w:proofErr w:type="spellEnd"/>
-            <w:r>
-              <w:rPr>
-                <w:rFonts w:ascii="Calibri" w:hAnsi="Calibri" w:cs="Calibri"/>
-                <w:color w:val="000000" w:themeColor="text1"/>
-                <w:sz w:val="22"/>
-                <w:szCs w:val="22"/>
-              </w:rPr>
-              <w:t xml:space="preserve"> </w:t>
-            </w:r>
-            <w:proofErr w:type="spellStart"/>
-            <w:r>
-              <w:rPr>
-                <w:rFonts w:ascii="Calibri" w:hAnsi="Calibri" w:cs="Calibri"/>
-                <w:color w:val="000000" w:themeColor="text1"/>
-                <w:sz w:val="22"/>
-                <w:szCs w:val="22"/>
-              </w:rPr>
-              <w:t>this</w:t>
-            </w:r>
-            <w:proofErr w:type="spellEnd"/>
-            <w:r>
-              <w:rPr>
-                <w:rFonts w:ascii="Calibri" w:hAnsi="Calibri" w:cs="Calibri"/>
-                <w:color w:val="000000" w:themeColor="text1"/>
-                <w:sz w:val="22"/>
-                <w:szCs w:val="22"/>
-              </w:rPr>
-              <w:t xml:space="preserve"> literal "Utilização de caracteres especiais é proibido.</w:t>
-            </w:r>
-            <w:r>
-              <w:rPr>
-                <w:rFonts w:ascii="Calibri" w:hAnsi="Calibri" w:cs="Calibri"/>
-                <w:color w:val="000000" w:themeColor="text1"/>
-                <w:sz w:val="22"/>
-                <w:szCs w:val="22"/>
-              </w:rPr>
-              <w:t xml:space="preserve"> </w:t>
-            </w:r>
-            <w:r>
-              <w:rPr>
-                <w:rFonts w:ascii="Calibri" w:hAnsi="Calibri" w:cs="Calibri"/>
-                <w:color w:val="000000" w:themeColor="text1"/>
-                <w:sz w:val="22"/>
-                <w:szCs w:val="22"/>
-                <w:lang w:val="en-US"/>
-              </w:rPr>
-              <w:t>" 3 times. [+3 locations]</w:t>
+            <w:tcW w:w="988" w:type="dxa"/>
+            <w:noWrap/>
+          </w:tcPr>
+          <w:p>
+            <w:pPr>
+              <w:pStyle w:val="PargrafodaLista"/>
+              <w:numPr>
+                <w:ilvl w:val="0"/>
+                <w:numId w:val="6"/>
+              </w:numPr>
+              <w:jc w:val="center"/>
+              <w:rPr>
+                <w:rFonts w:ascii="Calibri" w:hAnsi="Calibri" w:cs="Calibri"/>
+                <w:color w:val="000000" w:themeColor="text1"/>
+                <w:sz w:val="22"/>
+                <w:szCs w:val="22"/>
+                <w:lang w:val="en-US"/>
+              </w:rPr>
+            </w:pPr>
+          </w:p>
+        </w:tc>
+        <w:tc>
+          <w:tcPr>
+            <w:tcW w:w="5386" w:type="dxa"/>
+          </w:tcPr>
+          <w:p>
+            <w:pPr>
+              <w:jc w:val="center"/>
+              <w:rPr>
+                <w:rFonts w:ascii="Calibri" w:hAnsi="Calibri" w:cs="Calibri"/>
+                <w:color w:val="000000" w:themeColor="text1"/>
+                <w:sz w:val="22"/>
+                <w:szCs w:val="22"/>
+                <w:lang w:val="en-US"/>
+              </w:rPr>
+            </w:pPr>
+            <w:r>
+              <w:rPr>
+                <w:rFonts w:ascii="Calibri" w:hAnsi="Calibri" w:cs="Calibri"/>
+                <w:color w:val="000000" w:themeColor="text1"/>
+                <w:sz w:val="22"/>
+                <w:szCs w:val="22"/>
+                <w:lang w:val="en-US"/>
+              </w:rPr>
+              <w:t>Either remove or fill this block of code.</w:t>
             </w:r>
           </w:p>
         </w:tc>
@@ -8270,42 +8056,20 @@
         <w:tc>
           <w:tcPr>
             <w:tcW w:w="1499" w:type="dxa"/>
-            <w:shd w:val="clear" w:color="auto" w:fill="FF7C80"/>
-            <w:noWrap/>
-          </w:tcPr>
-          <w:p>
-            <w:pPr>
-              <w:jc w:val="center"/>
-              <w:rPr>
-                <w:rFonts w:ascii="Calibri" w:hAnsi="Calibri" w:cs="Calibri"/>
-                <w:color w:val="000000"/>
-                <w:sz w:val="22"/>
-                <w:szCs w:val="22"/>
-                <w:lang w:val="en-US"/>
-              </w:rPr>
-            </w:pPr>
-            <w:proofErr w:type="spellStart"/>
-            <w:r>
-              <w:rPr>
-                <w:rFonts w:ascii="Calibri" w:hAnsi="Calibri" w:cs="Calibri"/>
-                <w:color w:val="000000"/>
-                <w:sz w:val="22"/>
-                <w:szCs w:val="22"/>
-                <w:lang w:val="en-US"/>
-              </w:rPr>
-              <w:t>Não</w:t>
-            </w:r>
-            <w:proofErr w:type="spellEnd"/>
-            <w:r>
-              <w:rPr>
-                <w:rFonts w:ascii="Calibri" w:hAnsi="Calibri" w:cs="Calibri"/>
-                <w:color w:val="000000"/>
-                <w:sz w:val="22"/>
-                <w:szCs w:val="22"/>
-                <w:lang w:val="en-US"/>
-              </w:rPr>
-              <w:t xml:space="preserve"> </w:t>
-            </w:r>
+            <w:shd w:val="clear" w:color="auto" w:fill="66FF66"/>
+            <w:noWrap/>
+          </w:tcPr>
+          <w:p>
+            <w:pPr>
+              <w:jc w:val="center"/>
+              <w:rPr>
+                <w:rFonts w:ascii="Calibri" w:hAnsi="Calibri" w:cs="Calibri"/>
+                <w:color w:val="000000"/>
+                <w:sz w:val="22"/>
+                <w:szCs w:val="22"/>
+                <w:lang w:val="en-US"/>
+              </w:rPr>
+            </w:pPr>
             <w:proofErr w:type="spellStart"/>
             <w:r>
               <w:rPr>
@@ -8327,100 +8091,51 @@
         </w:trPr>
         <w:tc>
           <w:tcPr>
-            <w:tcW w:w="421" w:type="dxa"/>
-            <w:noWrap/>
-          </w:tcPr>
-          <w:p>
-            <w:pPr>
-              <w:jc w:val="center"/>
-              <w:rPr>
-                <w:rFonts w:ascii="Calibri" w:hAnsi="Calibri" w:cs="Calibri"/>
-                <w:color w:val="000000" w:themeColor="text1"/>
-                <w:sz w:val="22"/>
-                <w:szCs w:val="22"/>
-                <w:lang w:val="en-US"/>
-              </w:rPr>
-            </w:pPr>
-            <w:r>
-              <w:rPr>
-                <w:rFonts w:ascii="Calibri" w:hAnsi="Calibri" w:cs="Calibri"/>
-                <w:color w:val="000000" w:themeColor="text1"/>
-                <w:sz w:val="22"/>
-                <w:szCs w:val="22"/>
-                <w:lang w:val="en-US"/>
-              </w:rPr>
-              <w:t>16</w:t>
-            </w:r>
-          </w:p>
-        </w:tc>
-        <w:tc>
-          <w:tcPr>
-            <w:tcW w:w="5953" w:type="dxa"/>
-          </w:tcPr>
-          <w:p>
-            <w:pPr>
-              <w:jc w:val="center"/>
-              <w:rPr>
-                <w:rFonts w:ascii="Calibri" w:hAnsi="Calibri" w:cs="Calibri"/>
-                <w:color w:val="000000" w:themeColor="text1"/>
-                <w:sz w:val="22"/>
-                <w:szCs w:val="22"/>
-                <w:lang w:val="en-US"/>
-              </w:rPr>
-            </w:pPr>
-            <w:r>
-              <w:rPr>
-                <w:rFonts w:ascii="Calibri" w:hAnsi="Calibri" w:cs="Calibri"/>
-                <w:color w:val="000000" w:themeColor="text1"/>
-                <w:sz w:val="22"/>
-                <w:szCs w:val="22"/>
-                <w:lang w:val="en-US"/>
-              </w:rPr>
-              <w:t>Rename this field "</w:t>
-            </w:r>
-            <w:proofErr w:type="spellStart"/>
-            <w:r>
-              <w:rPr>
-                <w:rFonts w:ascii="Calibri" w:hAnsi="Calibri" w:cs="Calibri"/>
-                <w:color w:val="000000" w:themeColor="text1"/>
-                <w:sz w:val="22"/>
-                <w:szCs w:val="22"/>
-                <w:lang w:val="en-US"/>
-              </w:rPr>
-              <w:t>con_banco</w:t>
-            </w:r>
-            <w:proofErr w:type="spellEnd"/>
-            <w:r>
-              <w:rPr>
-                <w:rFonts w:ascii="Calibri" w:hAnsi="Calibri" w:cs="Calibri"/>
-                <w:color w:val="000000" w:themeColor="text1"/>
-                <w:sz w:val="22"/>
-                <w:szCs w:val="22"/>
-                <w:lang w:val="en-US"/>
-              </w:rPr>
-              <w:t>" to match the regular expression '^[a-</w:t>
-            </w:r>
-            <w:proofErr w:type="gramStart"/>
-            <w:r>
-              <w:rPr>
-                <w:rFonts w:ascii="Calibri" w:hAnsi="Calibri" w:cs="Calibri"/>
-                <w:color w:val="000000" w:themeColor="text1"/>
-                <w:sz w:val="22"/>
-                <w:szCs w:val="22"/>
-                <w:lang w:val="en-US"/>
-              </w:rPr>
-              <w:t>z][</w:t>
-            </w:r>
-            <w:proofErr w:type="gramEnd"/>
-            <w:r>
-              <w:rPr>
-                <w:rFonts w:ascii="Calibri" w:hAnsi="Calibri" w:cs="Calibri"/>
-                <w:color w:val="000000" w:themeColor="text1"/>
-                <w:sz w:val="22"/>
-                <w:szCs w:val="22"/>
-                <w:lang w:val="en-US"/>
-              </w:rPr>
-              <w:t>a-zA-Z0-9]*$'.</w:t>
+            <w:tcW w:w="988" w:type="dxa"/>
+            <w:noWrap/>
+          </w:tcPr>
+          <w:p>
+            <w:pPr>
+              <w:pStyle w:val="PargrafodaLista"/>
+              <w:numPr>
+                <w:ilvl w:val="0"/>
+                <w:numId w:val="6"/>
+              </w:numPr>
+              <w:jc w:val="center"/>
+              <w:rPr>
+                <w:rFonts w:ascii="Calibri" w:hAnsi="Calibri" w:cs="Calibri"/>
+                <w:color w:val="000000" w:themeColor="text1"/>
+                <w:sz w:val="22"/>
+                <w:szCs w:val="22"/>
+                <w:lang w:val="en-US"/>
+              </w:rPr>
+            </w:pPr>
+          </w:p>
+        </w:tc>
+        <w:tc>
+          <w:tcPr>
+            <w:tcW w:w="5386" w:type="dxa"/>
+          </w:tcPr>
+          <w:p>
+            <w:pPr>
+              <w:jc w:val="center"/>
+              <w:rPr>
+                <w:rFonts w:ascii="Calibri" w:hAnsi="Calibri" w:cs="Calibri"/>
+                <w:color w:val="000000" w:themeColor="text1"/>
+                <w:sz w:val="22"/>
+                <w:szCs w:val="22"/>
+                <w:lang w:val="en-US"/>
+              </w:rPr>
+            </w:pPr>
+            <w:r>
+              <w:rPr>
+                <w:rFonts w:ascii="Calibri" w:hAnsi="Calibri" w:cs="Calibri"/>
+                <w:color w:val="000000" w:themeColor="text1"/>
+                <w:sz w:val="22"/>
+                <w:szCs w:val="22"/>
+                <w:lang w:val="en-US"/>
+              </w:rPr>
+              <w:t>Refactor this method to reduce its Cognitive Complexity.</w:t>
             </w:r>
           </w:p>
         </w:tc>
@@ -8513,100 +8228,70 @@
         </w:trPr>
         <w:tc>
           <w:tcPr>
-            <w:tcW w:w="421" w:type="dxa"/>
-            <w:noWrap/>
-          </w:tcPr>
-          <w:p>
-            <w:pPr>
-              <w:jc w:val="center"/>
-              <w:rPr>
-                <w:rFonts w:ascii="Calibri" w:hAnsi="Calibri" w:cs="Calibri"/>
-                <w:color w:val="000000" w:themeColor="text1"/>
-                <w:sz w:val="22"/>
-                <w:szCs w:val="22"/>
-                <w:lang w:val="en-US"/>
-              </w:rPr>
-            </w:pPr>
-            <w:r>
-              <w:rPr>
-                <w:rFonts w:ascii="Calibri" w:hAnsi="Calibri" w:cs="Calibri"/>
-                <w:color w:val="000000" w:themeColor="text1"/>
-                <w:sz w:val="22"/>
-                <w:szCs w:val="22"/>
-                <w:lang w:val="en-US"/>
-              </w:rPr>
-              <w:t>17</w:t>
-            </w:r>
-          </w:p>
-        </w:tc>
-        <w:tc>
-          <w:tcPr>
-            <w:tcW w:w="5953" w:type="dxa"/>
-          </w:tcPr>
-          <w:p>
-            <w:pPr>
-              <w:jc w:val="center"/>
-              <w:rPr>
-                <w:rFonts w:ascii="Calibri" w:hAnsi="Calibri" w:cs="Calibri"/>
-                <w:color w:val="000000" w:themeColor="text1"/>
-                <w:sz w:val="22"/>
-                <w:szCs w:val="22"/>
-                <w:lang w:val="en-US"/>
-              </w:rPr>
-            </w:pPr>
-            <w:r>
-              <w:rPr>
-                <w:rFonts w:ascii="Calibri" w:hAnsi="Calibri" w:cs="Calibri"/>
-                <w:color w:val="000000" w:themeColor="text1"/>
-                <w:sz w:val="22"/>
-                <w:szCs w:val="22"/>
-                <w:lang w:val="en-US"/>
-              </w:rPr>
-              <w:t>Rename this field "</w:t>
-            </w:r>
-            <w:proofErr w:type="spellStart"/>
-            <w:r>
-              <w:rPr>
-                <w:rFonts w:ascii="Calibri" w:hAnsi="Calibri" w:cs="Calibri"/>
-                <w:color w:val="000000" w:themeColor="text1"/>
-                <w:sz w:val="22"/>
-                <w:szCs w:val="22"/>
-                <w:lang w:val="en-US"/>
-              </w:rPr>
-              <w:t>usuario_mysql</w:t>
-            </w:r>
-            <w:proofErr w:type="spellEnd"/>
-            <w:r>
-              <w:rPr>
-                <w:rFonts w:ascii="Calibri" w:hAnsi="Calibri" w:cs="Calibri"/>
-                <w:color w:val="000000" w:themeColor="text1"/>
-                <w:sz w:val="22"/>
-                <w:szCs w:val="22"/>
-                <w:lang w:val="en-US"/>
-              </w:rPr>
-              <w:t>" to match the regular expression '^[a-</w:t>
-            </w:r>
-            <w:proofErr w:type="gramStart"/>
-            <w:r>
-              <w:rPr>
-                <w:rFonts w:ascii="Calibri" w:hAnsi="Calibri" w:cs="Calibri"/>
-                <w:color w:val="000000" w:themeColor="text1"/>
-                <w:sz w:val="22"/>
-                <w:szCs w:val="22"/>
-                <w:lang w:val="en-US"/>
-              </w:rPr>
-              <w:t>z][</w:t>
-            </w:r>
-            <w:proofErr w:type="gramEnd"/>
-            <w:r>
-              <w:rPr>
-                <w:rFonts w:ascii="Calibri" w:hAnsi="Calibri" w:cs="Calibri"/>
-                <w:color w:val="000000" w:themeColor="text1"/>
-                <w:sz w:val="22"/>
-                <w:szCs w:val="22"/>
-                <w:lang w:val="en-US"/>
-              </w:rPr>
-              <w:t>a-zA-Z0-9]*$'.</w:t>
+            <w:tcW w:w="988" w:type="dxa"/>
+            <w:noWrap/>
+          </w:tcPr>
+          <w:p>
+            <w:pPr>
+              <w:pStyle w:val="PargrafodaLista"/>
+              <w:numPr>
+                <w:ilvl w:val="0"/>
+                <w:numId w:val="6"/>
+              </w:numPr>
+              <w:jc w:val="center"/>
+              <w:rPr>
+                <w:rFonts w:ascii="Calibri" w:hAnsi="Calibri" w:cs="Calibri"/>
+                <w:color w:val="000000" w:themeColor="text1"/>
+                <w:sz w:val="22"/>
+                <w:szCs w:val="22"/>
+              </w:rPr>
+            </w:pPr>
+          </w:p>
+        </w:tc>
+        <w:tc>
+          <w:tcPr>
+            <w:tcW w:w="5386" w:type="dxa"/>
+          </w:tcPr>
+          <w:p>
+            <w:pPr>
+              <w:jc w:val="center"/>
+              <w:rPr>
+                <w:rFonts w:ascii="Calibri" w:hAnsi="Calibri" w:cs="Calibri"/>
+                <w:color w:val="000000" w:themeColor="text1"/>
+                <w:sz w:val="22"/>
+                <w:szCs w:val="22"/>
+                <w:lang w:val="en-US"/>
+              </w:rPr>
+            </w:pPr>
+            <w:r>
+              <w:rPr>
+                <w:rFonts w:ascii="Calibri" w:hAnsi="Calibri" w:cs="Calibri"/>
+                <w:color w:val="000000" w:themeColor="text1"/>
+                <w:sz w:val="22"/>
+                <w:szCs w:val="22"/>
+                <w:lang w:val="en-US"/>
+              </w:rPr>
+              <w:t>Define a constant instead of duplicating this literal</w:t>
+            </w:r>
+            <w:r>
+              <w:rPr>
+                <w:rFonts w:ascii="Calibri" w:hAnsi="Calibri" w:cs="Calibri"/>
+                <w:color w:val="000000" w:themeColor="text1"/>
+                <w:sz w:val="22"/>
+                <w:szCs w:val="22"/>
+                <w:lang w:val="en-US"/>
+              </w:rPr>
+              <w:t xml:space="preserve"> “…” (…) times</w:t>
+            </w:r>
+            <w:r>
+              <w:rPr>
+                <w:rFonts w:ascii="Calibri" w:hAnsi="Calibri" w:cs="Calibri"/>
+                <w:color w:val="000000" w:themeColor="text1"/>
+                <w:sz w:val="22"/>
+                <w:szCs w:val="22"/>
+                <w:lang w:val="en-US"/>
+              </w:rPr>
+              <w:t>. [+3 locations]</w:t>
             </w:r>
           </w:p>
         </w:tc>
@@ -8699,78 +8384,71 @@
         </w:trPr>
         <w:tc>
           <w:tcPr>
-            <w:tcW w:w="421" w:type="dxa"/>
-            <w:noWrap/>
-          </w:tcPr>
-          <w:p>
-            <w:pPr>
-              <w:jc w:val="center"/>
-              <w:rPr>
-                <w:rFonts w:ascii="Calibri" w:hAnsi="Calibri" w:cs="Calibri"/>
-                <w:color w:val="000000" w:themeColor="text1"/>
-                <w:sz w:val="22"/>
-                <w:szCs w:val="22"/>
-                <w:lang w:val="en-US"/>
-              </w:rPr>
-            </w:pPr>
-            <w:r>
-              <w:rPr>
-                <w:rFonts w:ascii="Calibri" w:hAnsi="Calibri" w:cs="Calibri"/>
-                <w:color w:val="000000" w:themeColor="text1"/>
-                <w:sz w:val="22"/>
-                <w:szCs w:val="22"/>
-                <w:lang w:val="en-US"/>
-              </w:rPr>
-              <w:t>18</w:t>
-            </w:r>
-          </w:p>
-        </w:tc>
-        <w:tc>
-          <w:tcPr>
-            <w:tcW w:w="5953" w:type="dxa"/>
-          </w:tcPr>
-          <w:p>
-            <w:pPr>
-              <w:jc w:val="center"/>
-              <w:rPr>
-                <w:rFonts w:ascii="Calibri" w:hAnsi="Calibri" w:cs="Calibri"/>
-                <w:color w:val="000000" w:themeColor="text1"/>
-                <w:sz w:val="22"/>
-                <w:szCs w:val="22"/>
-                <w:lang w:val="en-US"/>
-              </w:rPr>
-            </w:pPr>
-            <w:r>
-              <w:rPr>
-                <w:rFonts w:ascii="Calibri" w:hAnsi="Calibri" w:cs="Calibri"/>
-                <w:color w:val="000000" w:themeColor="text1"/>
-                <w:sz w:val="22"/>
-                <w:szCs w:val="22"/>
-                <w:lang w:val="en-US"/>
-              </w:rPr>
-              <w:t>Rename this field "</w:t>
-            </w:r>
-            <w:proofErr w:type="spellStart"/>
-            <w:r>
-              <w:rPr>
-                <w:rFonts w:ascii="Calibri" w:hAnsi="Calibri" w:cs="Calibri"/>
-                <w:color w:val="000000" w:themeColor="text1"/>
-                <w:sz w:val="22"/>
-                <w:szCs w:val="22"/>
-                <w:lang w:val="en-US"/>
-              </w:rPr>
-              <w:t>senha_mysql</w:t>
-            </w:r>
-            <w:proofErr w:type="spellEnd"/>
-            <w:r>
-              <w:rPr>
-                <w:rFonts w:ascii="Calibri" w:hAnsi="Calibri" w:cs="Calibri"/>
-                <w:color w:val="000000" w:themeColor="text1"/>
-                <w:sz w:val="22"/>
-                <w:szCs w:val="22"/>
-                <w:lang w:val="en-US"/>
-              </w:rPr>
-              <w:t>" to match the regular expression '^[a-</w:t>
+            <w:tcW w:w="988" w:type="dxa"/>
+            <w:noWrap/>
+          </w:tcPr>
+          <w:p>
+            <w:pPr>
+              <w:pStyle w:val="PargrafodaLista"/>
+              <w:numPr>
+                <w:ilvl w:val="0"/>
+                <w:numId w:val="6"/>
+              </w:numPr>
+              <w:jc w:val="center"/>
+              <w:rPr>
+                <w:rFonts w:ascii="Calibri" w:hAnsi="Calibri" w:cs="Calibri"/>
+                <w:color w:val="000000" w:themeColor="text1"/>
+                <w:sz w:val="22"/>
+                <w:szCs w:val="22"/>
+                <w:lang w:val="en-US"/>
+              </w:rPr>
+            </w:pPr>
+          </w:p>
+        </w:tc>
+        <w:tc>
+          <w:tcPr>
+            <w:tcW w:w="5386" w:type="dxa"/>
+          </w:tcPr>
+          <w:p>
+            <w:pPr>
+              <w:jc w:val="center"/>
+              <w:rPr>
+                <w:rFonts w:ascii="Calibri" w:hAnsi="Calibri" w:cs="Calibri"/>
+                <w:color w:val="000000" w:themeColor="text1"/>
+                <w:sz w:val="22"/>
+                <w:szCs w:val="22"/>
+                <w:lang w:val="en-US"/>
+              </w:rPr>
+            </w:pPr>
+            <w:r>
+              <w:rPr>
+                <w:rFonts w:ascii="Calibri" w:hAnsi="Calibri" w:cs="Calibri"/>
+                <w:color w:val="000000" w:themeColor="text1"/>
+                <w:sz w:val="22"/>
+                <w:szCs w:val="22"/>
+                <w:lang w:val="en-US"/>
+              </w:rPr>
+              <w:t xml:space="preserve">Rename this field </w:t>
+            </w:r>
+            <w:r>
+              <w:rPr>
+                <w:rFonts w:ascii="Calibri" w:hAnsi="Calibri" w:cs="Calibri"/>
+                <w:color w:val="000000" w:themeColor="text1"/>
+                <w:sz w:val="22"/>
+                <w:szCs w:val="22"/>
+                <w:lang w:val="en-US"/>
+              </w:rPr>
+              <w:t>“…”</w:t>
+            </w:r>
+            <w:r>
+              <w:rPr>
+                <w:rFonts w:ascii="Calibri" w:hAnsi="Calibri" w:cs="Calibri"/>
+                <w:color w:val="000000" w:themeColor="text1"/>
+                <w:sz w:val="22"/>
+                <w:szCs w:val="22"/>
+                <w:lang w:val="en-US"/>
+              </w:rPr>
+              <w:t xml:space="preserve"> to match the regular expression '^[a-</w:t>
             </w:r>
             <w:proofErr w:type="gramStart"/>
             <w:r>
@@ -8890,6 +8568,327 @@
           <w:sz w:val="36"/>
           <w:szCs w:val="36"/>
           <w:lang w:val="en-US"/>
+        </w:rPr>
+      </w:pPr>
+    </w:p>
+    <w:tbl>
+      <w:tblPr>
+        <w:tblStyle w:val="Tabelacomgrade"/>
+        <w:tblW w:w="9634" w:type="dxa"/>
+        <w:tblLook w:val="04A0" w:firstRow="1" w:lastRow="0" w:firstColumn="1" w:lastColumn="0" w:noHBand="0" w:noVBand="1"/>
+      </w:tblPr>
+      <w:tblGrid>
+        <w:gridCol w:w="1838"/>
+        <w:gridCol w:w="7796"/>
+      </w:tblGrid>
+      <w:tr>
+        <w:trPr>
+          <w:trHeight w:val="320"/>
+        </w:trPr>
+        <w:tc>
+          <w:tcPr>
+            <w:tcW w:w="9634" w:type="dxa"/>
+            <w:gridSpan w:val="2"/>
+            <w:shd w:val="clear" w:color="auto" w:fill="D9D9D9" w:themeFill="background1" w:themeFillShade="D9"/>
+            <w:noWrap/>
+            <w:hideMark/>
+          </w:tcPr>
+          <w:p>
+            <w:pPr>
+              <w:jc w:val="center"/>
+              <w:rPr>
+                <w:rFonts w:ascii="Calibri" w:hAnsi="Calibri" w:cs="Calibri"/>
+                <w:b/>
+                <w:bCs/>
+                <w:color w:val="0070C0"/>
+                <w:sz w:val="22"/>
+                <w:szCs w:val="22"/>
+                <w:u w:val="single"/>
+              </w:rPr>
+            </w:pPr>
+            <w:proofErr w:type="spellStart"/>
+            <w:r>
+              <w:rPr>
+                <w:rFonts w:ascii="Calibri" w:hAnsi="Calibri" w:cs="Calibri"/>
+                <w:b/>
+                <w:bCs/>
+                <w:color w:val="0070C0"/>
+                <w:sz w:val="22"/>
+                <w:szCs w:val="22"/>
+              </w:rPr>
+              <w:t>Sonarlint</w:t>
+            </w:r>
+            <w:proofErr w:type="spellEnd"/>
+            <w:r>
+              <w:rPr>
+                <w:rFonts w:ascii="Calibri" w:hAnsi="Calibri" w:cs="Calibri"/>
+                <w:b/>
+                <w:bCs/>
+                <w:color w:val="0070C0"/>
+                <w:sz w:val="22"/>
+                <w:szCs w:val="22"/>
+              </w:rPr>
+              <w:t xml:space="preserve"> Não Resolvidos</w:t>
+            </w:r>
+          </w:p>
+        </w:tc>
+      </w:tr>
+      <w:tr>
+        <w:trPr>
+          <w:trHeight w:val="320"/>
+        </w:trPr>
+        <w:tc>
+          <w:tcPr>
+            <w:tcW w:w="1838" w:type="dxa"/>
+            <w:shd w:val="clear" w:color="auto" w:fill="D9D9D9" w:themeFill="background1" w:themeFillShade="D9"/>
+          </w:tcPr>
+          <w:p>
+            <w:pPr>
+              <w:jc w:val="center"/>
+              <w:rPr>
+                <w:rFonts w:ascii="Calibri" w:hAnsi="Calibri" w:cs="Calibri"/>
+                <w:b/>
+                <w:bCs/>
+                <w:color w:val="000000"/>
+                <w:sz w:val="22"/>
+                <w:szCs w:val="22"/>
+              </w:rPr>
+            </w:pPr>
+            <w:r>
+              <w:rPr>
+                <w:rFonts w:ascii="Calibri" w:hAnsi="Calibri" w:cs="Calibri"/>
+                <w:b/>
+                <w:bCs/>
+                <w:color w:val="000000"/>
+                <w:sz w:val="22"/>
+                <w:szCs w:val="22"/>
+              </w:rPr>
+              <w:t>ID do problema não resolvido</w:t>
+            </w:r>
+          </w:p>
+        </w:tc>
+        <w:tc>
+          <w:tcPr>
+            <w:tcW w:w="7796" w:type="dxa"/>
+            <w:shd w:val="clear" w:color="auto" w:fill="D9D9D9" w:themeFill="background1" w:themeFillShade="D9"/>
+            <w:noWrap/>
+            <w:hideMark/>
+          </w:tcPr>
+          <w:p>
+            <w:pPr>
+              <w:jc w:val="center"/>
+              <w:rPr>
+                <w:rFonts w:ascii="Calibri" w:hAnsi="Calibri" w:cs="Calibri"/>
+                <w:b/>
+                <w:bCs/>
+                <w:color w:val="000000"/>
+                <w:sz w:val="22"/>
+                <w:szCs w:val="22"/>
+              </w:rPr>
+            </w:pPr>
+            <w:r>
+              <w:rPr>
+                <w:rFonts w:ascii="Calibri" w:hAnsi="Calibri" w:cs="Calibri"/>
+                <w:b/>
+                <w:bCs/>
+                <w:color w:val="000000"/>
+                <w:sz w:val="22"/>
+                <w:szCs w:val="22"/>
+              </w:rPr>
+              <w:t>Motivo</w:t>
+            </w:r>
+          </w:p>
+        </w:tc>
+      </w:tr>
+      <w:tr>
+        <w:trPr>
+          <w:trHeight w:val="85"/>
+        </w:trPr>
+        <w:tc>
+          <w:tcPr>
+            <w:tcW w:w="1838" w:type="dxa"/>
+            <w:shd w:val="clear" w:color="auto" w:fill="FFE599" w:themeFill="accent4" w:themeFillTint="66"/>
+          </w:tcPr>
+          <w:p>
+            <w:pPr>
+              <w:jc w:val="center"/>
+              <w:rPr>
+                <w:rFonts w:ascii="Calibri" w:hAnsi="Calibri" w:cs="Calibri"/>
+                <w:sz w:val="22"/>
+                <w:szCs w:val="22"/>
+                <w:lang w:val="en-US"/>
+              </w:rPr>
+            </w:pPr>
+            <w:r>
+              <w:rPr>
+                <w:rFonts w:ascii="Calibri" w:hAnsi="Calibri" w:cs="Calibri"/>
+                <w:sz w:val="22"/>
+                <w:szCs w:val="22"/>
+                <w:lang w:val="en-US"/>
+              </w:rPr>
+              <w:t>16</w:t>
+            </w:r>
+          </w:p>
+        </w:tc>
+        <w:tc>
+          <w:tcPr>
+            <w:tcW w:w="7796" w:type="dxa"/>
+            <w:shd w:val="clear" w:color="auto" w:fill="FFFFFF" w:themeFill="background1"/>
+            <w:noWrap/>
+            <w:hideMark/>
+          </w:tcPr>
+          <w:p>
+            <w:pPr>
+              <w:jc w:val="center"/>
+              <w:rPr>
+                <w:rFonts w:ascii="Calibri" w:hAnsi="Calibri" w:cs="Calibri"/>
+                <w:color w:val="000000"/>
+                <w:sz w:val="22"/>
+                <w:szCs w:val="22"/>
+              </w:rPr>
+            </w:pPr>
+            <w:r>
+              <w:rPr>
+                <w:rFonts w:ascii="Calibri" w:hAnsi="Calibri" w:cs="Calibri"/>
+                <w:color w:val="000000"/>
+                <w:sz w:val="22"/>
+                <w:szCs w:val="22"/>
+              </w:rPr>
+              <w:t>Os métodos que apresentam esse erro fazem oque seu nome diz, a quantidade de testes sendo realizados dentro deles é necessária para que realizem sua função, e acredito que efetuar uma fragmentação desnecessária nas funções levariam elas a serem mais confusas.</w:t>
+            </w:r>
+          </w:p>
+        </w:tc>
+      </w:tr>
+      <w:tr>
+        <w:trPr>
+          <w:trHeight w:val="60"/>
+        </w:trPr>
+        <w:tc>
+          <w:tcPr>
+            <w:tcW w:w="1838" w:type="dxa"/>
+            <w:shd w:val="clear" w:color="auto" w:fill="FFE599" w:themeFill="accent4" w:themeFillTint="66"/>
+          </w:tcPr>
+          <w:p>
+            <w:pPr>
+              <w:jc w:val="center"/>
+              <w:rPr>
+                <w:rFonts w:ascii="Calibri" w:hAnsi="Calibri" w:cs="Calibri"/>
+                <w:color w:val="000000" w:themeColor="text1"/>
+                <w:sz w:val="22"/>
+                <w:szCs w:val="22"/>
+                <w:lang w:val="en-US"/>
+              </w:rPr>
+            </w:pPr>
+            <w:r>
+              <w:rPr>
+                <w:rFonts w:ascii="Calibri" w:hAnsi="Calibri" w:cs="Calibri"/>
+                <w:color w:val="000000" w:themeColor="text1"/>
+                <w:sz w:val="22"/>
+                <w:szCs w:val="22"/>
+                <w:lang w:val="en-US"/>
+              </w:rPr>
+              <w:t>17</w:t>
+            </w:r>
+          </w:p>
+        </w:tc>
+        <w:tc>
+          <w:tcPr>
+            <w:tcW w:w="7796" w:type="dxa"/>
+            <w:shd w:val="clear" w:color="auto" w:fill="FFFFFF" w:themeFill="background1"/>
+            <w:noWrap/>
+          </w:tcPr>
+          <w:p>
+            <w:pPr>
+              <w:jc w:val="center"/>
+              <w:rPr>
+                <w:rFonts w:ascii="Calibri" w:hAnsi="Calibri" w:cs="Calibri"/>
+                <w:color w:val="000000"/>
+                <w:sz w:val="22"/>
+                <w:szCs w:val="22"/>
+              </w:rPr>
+            </w:pPr>
+            <w:r>
+              <w:rPr>
+                <w:rFonts w:ascii="Calibri" w:hAnsi="Calibri" w:cs="Calibri"/>
+                <w:color w:val="000000"/>
+                <w:sz w:val="22"/>
+                <w:szCs w:val="22"/>
+              </w:rPr>
+              <w:t>O texto utilizado em tais lugares não são relacionados um com os outros, e nem é de grande importância geral, caso seja criado uma variável por esse motivo e eventualmente seja necessário mudar o retorno de certas funções que utilizam desta variável, essa mudança teria sido em vão.</w:t>
+            </w:r>
+          </w:p>
+        </w:tc>
+      </w:tr>
+      <w:tr>
+        <w:trPr>
+          <w:trHeight w:val="320"/>
+        </w:trPr>
+        <w:tc>
+          <w:tcPr>
+            <w:tcW w:w="1838" w:type="dxa"/>
+            <w:shd w:val="clear" w:color="auto" w:fill="FFE599" w:themeFill="accent4" w:themeFillTint="66"/>
+          </w:tcPr>
+          <w:p>
+            <w:pPr>
+              <w:jc w:val="center"/>
+              <w:rPr>
+                <w:rFonts w:ascii="Calibri" w:hAnsi="Calibri" w:cs="Calibri"/>
+                <w:color w:val="000000" w:themeColor="text1"/>
+                <w:sz w:val="22"/>
+                <w:szCs w:val="22"/>
+                <w:lang w:val="en-US"/>
+              </w:rPr>
+            </w:pPr>
+            <w:r>
+              <w:rPr>
+                <w:rFonts w:ascii="Calibri" w:hAnsi="Calibri" w:cs="Calibri"/>
+                <w:color w:val="000000" w:themeColor="text1"/>
+                <w:sz w:val="22"/>
+                <w:szCs w:val="22"/>
+                <w:lang w:val="en-US"/>
+              </w:rPr>
+              <w:t>18</w:t>
+            </w:r>
+          </w:p>
+        </w:tc>
+        <w:tc>
+          <w:tcPr>
+            <w:tcW w:w="7796" w:type="dxa"/>
+            <w:shd w:val="clear" w:color="auto" w:fill="FFFFFF" w:themeFill="background1"/>
+            <w:noWrap/>
+          </w:tcPr>
+          <w:p>
+            <w:pPr>
+              <w:jc w:val="center"/>
+              <w:rPr>
+                <w:rFonts w:ascii="Calibri" w:hAnsi="Calibri" w:cs="Calibri"/>
+                <w:color w:val="000000"/>
+                <w:sz w:val="22"/>
+                <w:szCs w:val="22"/>
+              </w:rPr>
+            </w:pPr>
+            <w:r>
+              <w:rPr>
+                <w:rFonts w:ascii="Calibri" w:hAnsi="Calibri" w:cs="Calibri"/>
+                <w:color w:val="000000"/>
+                <w:sz w:val="22"/>
+                <w:szCs w:val="22"/>
+              </w:rPr>
+              <w:t>Variáveis finais tem nomenclatura diferente para ser possível discernir elas de variáveis padrões.</w:t>
+            </w:r>
+          </w:p>
+        </w:tc>
+      </w:tr>
+    </w:tbl>
+    <w:p>
+      <w:pPr>
+        <w:jc w:val="center"/>
+        <w:rPr>
+          <w:rFonts w:ascii="Calibri" w:hAnsi="Calibri" w:cs="Calibri"/>
+          <w:b/>
+          <w:bCs/>
+          <w:sz w:val="36"/>
+          <w:szCs w:val="36"/>
         </w:rPr>
       </w:pPr>
     </w:p>
@@ -8944,6 +8943,178 @@
 <file path=word/numbering.xml><?xml version="1.0" encoding="utf-8"?>
 <w:numbering xmlns:wpc="http://schemas.microsoft.com/office/word/2010/wordprocessingCanvas" xmlns:cx="http://schemas.microsoft.com/office/drawing/2014/chartex" xmlns:cx1="http://schemas.microsoft.com/office/drawing/2015/9/8/chartex" xmlns:cx2="http://schemas.microsoft.com/office/drawing/2015/10/21/chartex" xmlns:cx3="http://schemas.microsoft.com/office/drawing/2016/5/9/chartex" xmlns:cx4="http://schemas.microsoft.com/office/drawing/2016/5/10/chartex" xmlns:cx5="http://schemas.microsoft.com/office/drawing/2016/5/11/chartex" xmlns:cx6="http://schemas.microsoft.com/office/drawing/2016/5/12/chartex" xmlns:cx7="http://schemas.microsoft.com/office/drawing/2016/5/13/chartex" xmlns:cx8="http://schemas.microsoft.com/office/drawing/2016/5/14/chartex" xmlns:mc="http://schemas.openxmlformats.org/markup-compatibility/2006" xmlns:aink="http://schemas.microsoft.com/office/drawing/2016/ink" xmlns:am3d="http://schemas.microsoft.com/office/drawing/2017/model3d" xmlns:o="urn:schemas-microsoft-com:office:office" xmlns:r="http://schemas.openxmlformats.org/officeDocument/2006/relationships" xmlns:m="http://schemas.openxmlformats.org/officeDocument/2006/math" xmlns:v="urn:schemas-microsoft-com:vml" xmlns:wp14="http://schemas.microsoft.com/office/word/2010/wordprocessingDrawing" xmlns:wp="http://schemas.openxmlformats.org/drawingml/2006/wordprocessingDrawing" xmlns:w10="urn:schemas-microsoft-com:office:word" xmlns:w="http://schemas.openxmlformats.org/wordprocessingml/2006/main" xmlns:w14="http://schemas.microsoft.com/office/word/2010/wordml" xmlns:w15="http://schemas.microsoft.com/office/word/2012/wordml" xmlns:w16cex="http://schemas.microsoft.com/office/word/2018/wordml/cex" xmlns:w16cid="http://schemas.microsoft.com/office/word/2016/wordml/cid" xmlns:w16="http://schemas.microsoft.com/office/word/2018/wordml" xmlns:w16sdtdh="http://schemas.microsoft.com/office/word/2020/wordml/sdtdatahash" xmlns:w16se="http://schemas.microsoft.com/office/word/2015/wordml/symex" xmlns:wpg="http://schemas.microsoft.com/office/word/2010/wordprocessingGroup" xmlns:wpi="http://schemas.microsoft.com/office/word/2010/wordprocessingInk" xmlns:wne="http://schemas.microsoft.com/office/word/2006/wordml" xmlns:wps="http://schemas.microsoft.com/office/word/2010/wordprocessingShape" mc:Ignorable="w14 w15 w16se w16cid w16 w16cex w16sdtdh wp14">
   <w:abstractNum w:abstractNumId="0" w15:restartNumberingAfterBreak="0">
+    <w:nsid w:val="0952489C"/>
+    <w:multiLevelType w:val="hybridMultilevel"/>
+    <w:tmpl w:val="9522B856"/>
+    <w:lvl w:ilvl="0" w:tplc="0409000F">
+      <w:start w:val="1"/>
+      <w:numFmt w:val="decimal"/>
+      <w:lvlText w:val="%1."/>
+      <w:lvlJc w:val="left"/>
+      <w:pPr>
+        <w:ind w:left="720" w:hanging="360"/>
+      </w:pPr>
+    </w:lvl>
+    <w:lvl w:ilvl="1" w:tplc="04090019" w:tentative="1">
+      <w:start w:val="1"/>
+      <w:numFmt w:val="lowerLetter"/>
+      <w:lvlText w:val="%2."/>
+      <w:lvlJc w:val="left"/>
+      <w:pPr>
+        <w:ind w:left="1440" w:hanging="360"/>
+      </w:pPr>
+    </w:lvl>
+    <w:lvl w:ilvl="2" w:tplc="0409001B" w:tentative="1">
+      <w:start w:val="1"/>
+      <w:numFmt w:val="lowerRoman"/>
+      <w:lvlText w:val="%3."/>
+      <w:lvlJc w:val="right"/>
+      <w:pPr>
+        <w:ind w:left="2160" w:hanging="180"/>
+      </w:pPr>
+    </w:lvl>
+    <w:lvl w:ilvl="3" w:tplc="0409000F" w:tentative="1">
+      <w:start w:val="1"/>
+      <w:numFmt w:val="decimal"/>
+      <w:lvlText w:val="%4."/>
+      <w:lvlJc w:val="left"/>
+      <w:pPr>
+        <w:ind w:left="2880" w:hanging="360"/>
+      </w:pPr>
+    </w:lvl>
+    <w:lvl w:ilvl="4" w:tplc="04090019" w:tentative="1">
+      <w:start w:val="1"/>
+      <w:numFmt w:val="lowerLetter"/>
+      <w:lvlText w:val="%5."/>
+      <w:lvlJc w:val="left"/>
+      <w:pPr>
+        <w:ind w:left="3600" w:hanging="360"/>
+      </w:pPr>
+    </w:lvl>
+    <w:lvl w:ilvl="5" w:tplc="0409001B" w:tentative="1">
+      <w:start w:val="1"/>
+      <w:numFmt w:val="lowerRoman"/>
+      <w:lvlText w:val="%6."/>
+      <w:lvlJc w:val="right"/>
+      <w:pPr>
+        <w:ind w:left="4320" w:hanging="180"/>
+      </w:pPr>
+    </w:lvl>
+    <w:lvl w:ilvl="6" w:tplc="0409000F" w:tentative="1">
+      <w:start w:val="1"/>
+      <w:numFmt w:val="decimal"/>
+      <w:lvlText w:val="%7."/>
+      <w:lvlJc w:val="left"/>
+      <w:pPr>
+        <w:ind w:left="5040" w:hanging="360"/>
+      </w:pPr>
+    </w:lvl>
+    <w:lvl w:ilvl="7" w:tplc="04090019" w:tentative="1">
+      <w:start w:val="1"/>
+      <w:numFmt w:val="lowerLetter"/>
+      <w:lvlText w:val="%8."/>
+      <w:lvlJc w:val="left"/>
+      <w:pPr>
+        <w:ind w:left="5760" w:hanging="360"/>
+      </w:pPr>
+    </w:lvl>
+    <w:lvl w:ilvl="8" w:tplc="0409001B" w:tentative="1">
+      <w:start w:val="1"/>
+      <w:numFmt w:val="lowerRoman"/>
+      <w:lvlText w:val="%9."/>
+      <w:lvlJc w:val="right"/>
+      <w:pPr>
+        <w:ind w:left="6480" w:hanging="180"/>
+      </w:pPr>
+    </w:lvl>
+  </w:abstractNum>
+  <w:abstractNum w:abstractNumId="1" w15:restartNumberingAfterBreak="0">
+    <w:nsid w:val="0B503589"/>
+    <w:multiLevelType w:val="hybridMultilevel"/>
+    <w:tmpl w:val="16C25C2C"/>
+    <w:lvl w:ilvl="0" w:tplc="0409000F">
+      <w:start w:val="1"/>
+      <w:numFmt w:val="decimal"/>
+      <w:lvlText w:val="%1."/>
+      <w:lvlJc w:val="left"/>
+      <w:pPr>
+        <w:ind w:left="720" w:hanging="360"/>
+      </w:pPr>
+    </w:lvl>
+    <w:lvl w:ilvl="1" w:tplc="04090019" w:tentative="1">
+      <w:start w:val="1"/>
+      <w:numFmt w:val="lowerLetter"/>
+      <w:lvlText w:val="%2."/>
+      <w:lvlJc w:val="left"/>
+      <w:pPr>
+        <w:ind w:left="1440" w:hanging="360"/>
+      </w:pPr>
+    </w:lvl>
+    <w:lvl w:ilvl="2" w:tplc="0409001B" w:tentative="1">
+      <w:start w:val="1"/>
+      <w:numFmt w:val="lowerRoman"/>
+      <w:lvlText w:val="%3."/>
+      <w:lvlJc w:val="right"/>
+      <w:pPr>
+        <w:ind w:left="2160" w:hanging="180"/>
+      </w:pPr>
+    </w:lvl>
+    <w:lvl w:ilvl="3" w:tplc="0409000F" w:tentative="1">
+      <w:start w:val="1"/>
+      <w:numFmt w:val="decimal"/>
+      <w:lvlText w:val="%4."/>
+      <w:lvlJc w:val="left"/>
+      <w:pPr>
+        <w:ind w:left="2880" w:hanging="360"/>
+      </w:pPr>
+    </w:lvl>
+    <w:lvl w:ilvl="4" w:tplc="04090019" w:tentative="1">
+      <w:start w:val="1"/>
+      <w:numFmt w:val="lowerLetter"/>
+      <w:lvlText w:val="%5."/>
+      <w:lvlJc w:val="left"/>
+      <w:pPr>
+        <w:ind w:left="3600" w:hanging="360"/>
+      </w:pPr>
+    </w:lvl>
+    <w:lvl w:ilvl="5" w:tplc="0409001B" w:tentative="1">
+      <w:start w:val="1"/>
+      <w:numFmt w:val="lowerRoman"/>
+      <w:lvlText w:val="%6."/>
+      <w:lvlJc w:val="right"/>
+      <w:pPr>
+        <w:ind w:left="4320" w:hanging="180"/>
+      </w:pPr>
+    </w:lvl>
+    <w:lvl w:ilvl="6" w:tplc="0409000F" w:tentative="1">
+      <w:start w:val="1"/>
+      <w:numFmt w:val="decimal"/>
+      <w:lvlText w:val="%7."/>
+      <w:lvlJc w:val="left"/>
+      <w:pPr>
+        <w:ind w:left="5040" w:hanging="360"/>
+      </w:pPr>
+    </w:lvl>
+    <w:lvl w:ilvl="7" w:tplc="04090019" w:tentative="1">
+      <w:start w:val="1"/>
+      <w:numFmt w:val="lowerLetter"/>
+      <w:lvlText w:val="%8."/>
+      <w:lvlJc w:val="left"/>
+      <w:pPr>
+        <w:ind w:left="5760" w:hanging="360"/>
+      </w:pPr>
+    </w:lvl>
+    <w:lvl w:ilvl="8" w:tplc="0409001B" w:tentative="1">
+      <w:start w:val="1"/>
+      <w:numFmt w:val="lowerRoman"/>
+      <w:lvlText w:val="%9."/>
+      <w:lvlJc w:val="right"/>
+      <w:pPr>
+        <w:ind w:left="6480" w:hanging="180"/>
+      </w:pPr>
+    </w:lvl>
+  </w:abstractNum>
+  <w:abstractNum w:abstractNumId="2" w15:restartNumberingAfterBreak="0">
     <w:nsid w:val="2C1E4568"/>
     <w:multiLevelType w:val="hybridMultilevel"/>
     <w:tmpl w:val="420C535C"/>
@@ -9032,7 +9203,7 @@
       </w:pPr>
     </w:lvl>
   </w:abstractNum>
-  <w:abstractNum w:abstractNumId="1" w15:restartNumberingAfterBreak="0">
+  <w:abstractNum w:abstractNumId="3" w15:restartNumberingAfterBreak="0">
     <w:nsid w:val="2D9E2FF5"/>
     <w:multiLevelType w:val="multilevel"/>
     <w:tmpl w:val="F0688468"/>
@@ -9145,11 +9316,198 @@
       </w:rPr>
     </w:lvl>
   </w:abstractNum>
+  <w:abstractNum w:abstractNumId="4" w15:restartNumberingAfterBreak="0">
+    <w:nsid w:val="342E0838"/>
+    <w:multiLevelType w:val="hybridMultilevel"/>
+    <w:tmpl w:val="D7F459FA"/>
+    <w:lvl w:ilvl="0" w:tplc="0409000F">
+      <w:start w:val="1"/>
+      <w:numFmt w:val="decimal"/>
+      <w:lvlText w:val="%1."/>
+      <w:lvlJc w:val="left"/>
+      <w:pPr>
+        <w:ind w:left="720" w:hanging="360"/>
+      </w:pPr>
+    </w:lvl>
+    <w:lvl w:ilvl="1" w:tplc="04090019" w:tentative="1">
+      <w:start w:val="1"/>
+      <w:numFmt w:val="lowerLetter"/>
+      <w:lvlText w:val="%2."/>
+      <w:lvlJc w:val="left"/>
+      <w:pPr>
+        <w:ind w:left="1440" w:hanging="360"/>
+      </w:pPr>
+    </w:lvl>
+    <w:lvl w:ilvl="2" w:tplc="0409001B" w:tentative="1">
+      <w:start w:val="1"/>
+      <w:numFmt w:val="lowerRoman"/>
+      <w:lvlText w:val="%3."/>
+      <w:lvlJc w:val="right"/>
+      <w:pPr>
+        <w:ind w:left="2160" w:hanging="180"/>
+      </w:pPr>
+    </w:lvl>
+    <w:lvl w:ilvl="3" w:tplc="0409000F" w:tentative="1">
+      <w:start w:val="1"/>
+      <w:numFmt w:val="decimal"/>
+      <w:lvlText w:val="%4."/>
+      <w:lvlJc w:val="left"/>
+      <w:pPr>
+        <w:ind w:left="2880" w:hanging="360"/>
+      </w:pPr>
+    </w:lvl>
+    <w:lvl w:ilvl="4" w:tplc="04090019" w:tentative="1">
+      <w:start w:val="1"/>
+      <w:numFmt w:val="lowerLetter"/>
+      <w:lvlText w:val="%5."/>
+      <w:lvlJc w:val="left"/>
+      <w:pPr>
+        <w:ind w:left="3600" w:hanging="360"/>
+      </w:pPr>
+    </w:lvl>
+    <w:lvl w:ilvl="5" w:tplc="0409001B" w:tentative="1">
+      <w:start w:val="1"/>
+      <w:numFmt w:val="lowerRoman"/>
+      <w:lvlText w:val="%6."/>
+      <w:lvlJc w:val="right"/>
+      <w:pPr>
+        <w:ind w:left="4320" w:hanging="180"/>
+      </w:pPr>
+    </w:lvl>
+    <w:lvl w:ilvl="6" w:tplc="0409000F" w:tentative="1">
+      <w:start w:val="1"/>
+      <w:numFmt w:val="decimal"/>
+      <w:lvlText w:val="%7."/>
+      <w:lvlJc w:val="left"/>
+      <w:pPr>
+        <w:ind w:left="5040" w:hanging="360"/>
+      </w:pPr>
+    </w:lvl>
+    <w:lvl w:ilvl="7" w:tplc="04090019" w:tentative="1">
+      <w:start w:val="1"/>
+      <w:numFmt w:val="lowerLetter"/>
+      <w:lvlText w:val="%8."/>
+      <w:lvlJc w:val="left"/>
+      <w:pPr>
+        <w:ind w:left="5760" w:hanging="360"/>
+      </w:pPr>
+    </w:lvl>
+    <w:lvl w:ilvl="8" w:tplc="0409001B" w:tentative="1">
+      <w:start w:val="1"/>
+      <w:numFmt w:val="lowerRoman"/>
+      <w:lvlText w:val="%9."/>
+      <w:lvlJc w:val="right"/>
+      <w:pPr>
+        <w:ind w:left="6480" w:hanging="180"/>
+      </w:pPr>
+    </w:lvl>
+  </w:abstractNum>
+  <w:abstractNum w:abstractNumId="5" w15:restartNumberingAfterBreak="0">
+    <w:nsid w:val="51213334"/>
+    <w:multiLevelType w:val="hybridMultilevel"/>
+    <w:tmpl w:val="20F00B86"/>
+    <w:lvl w:ilvl="0" w:tplc="424A90DE">
+      <w:start w:val="1"/>
+      <w:numFmt w:val="decimal"/>
+      <w:lvlText w:val="%1"/>
+      <w:lvlJc w:val="left"/>
+      <w:pPr>
+        <w:ind w:left="720" w:hanging="360"/>
+      </w:pPr>
+      <w:rPr>
+        <w:rFonts w:hint="default"/>
+      </w:rPr>
+    </w:lvl>
+    <w:lvl w:ilvl="1" w:tplc="04090019" w:tentative="1">
+      <w:start w:val="1"/>
+      <w:numFmt w:val="lowerLetter"/>
+      <w:lvlText w:val="%2."/>
+      <w:lvlJc w:val="left"/>
+      <w:pPr>
+        <w:ind w:left="1440" w:hanging="360"/>
+      </w:pPr>
+    </w:lvl>
+    <w:lvl w:ilvl="2" w:tplc="0409001B" w:tentative="1">
+      <w:start w:val="1"/>
+      <w:numFmt w:val="lowerRoman"/>
+      <w:lvlText w:val="%3."/>
+      <w:lvlJc w:val="right"/>
+      <w:pPr>
+        <w:ind w:left="2160" w:hanging="180"/>
+      </w:pPr>
+    </w:lvl>
+    <w:lvl w:ilvl="3" w:tplc="0409000F" w:tentative="1">
+      <w:start w:val="1"/>
+      <w:numFmt w:val="decimal"/>
+      <w:lvlText w:val="%4."/>
+      <w:lvlJc w:val="left"/>
+      <w:pPr>
+        <w:ind w:left="2880" w:hanging="360"/>
+      </w:pPr>
+    </w:lvl>
+    <w:lvl w:ilvl="4" w:tplc="04090019" w:tentative="1">
+      <w:start w:val="1"/>
+      <w:numFmt w:val="lowerLetter"/>
+      <w:lvlText w:val="%5."/>
+      <w:lvlJc w:val="left"/>
+      <w:pPr>
+        <w:ind w:left="3600" w:hanging="360"/>
+      </w:pPr>
+    </w:lvl>
+    <w:lvl w:ilvl="5" w:tplc="0409001B" w:tentative="1">
+      <w:start w:val="1"/>
+      <w:numFmt w:val="lowerRoman"/>
+      <w:lvlText w:val="%6."/>
+      <w:lvlJc w:val="right"/>
+      <w:pPr>
+        <w:ind w:left="4320" w:hanging="180"/>
+      </w:pPr>
+    </w:lvl>
+    <w:lvl w:ilvl="6" w:tplc="0409000F" w:tentative="1">
+      <w:start w:val="1"/>
+      <w:numFmt w:val="decimal"/>
+      <w:lvlText w:val="%7."/>
+      <w:lvlJc w:val="left"/>
+      <w:pPr>
+        <w:ind w:left="5040" w:hanging="360"/>
+      </w:pPr>
+    </w:lvl>
+    <w:lvl w:ilvl="7" w:tplc="04090019" w:tentative="1">
+      <w:start w:val="1"/>
+      <w:numFmt w:val="lowerLetter"/>
+      <w:lvlText w:val="%8."/>
+      <w:lvlJc w:val="left"/>
+      <w:pPr>
+        <w:ind w:left="5760" w:hanging="360"/>
+      </w:pPr>
+    </w:lvl>
+    <w:lvl w:ilvl="8" w:tplc="0409001B" w:tentative="1">
+      <w:start w:val="1"/>
+      <w:numFmt w:val="lowerRoman"/>
+      <w:lvlText w:val="%9."/>
+      <w:lvlJc w:val="right"/>
+      <w:pPr>
+        <w:ind w:left="6480" w:hanging="180"/>
+      </w:pPr>
+    </w:lvl>
+  </w:abstractNum>
   <w:num w:numId="1">
+    <w:abstractNumId w:val="2"/>
+  </w:num>
+  <w:num w:numId="2">
+    <w:abstractNumId w:val="3"/>
+  </w:num>
+  <w:num w:numId="3">
+    <w:abstractNumId w:val="1"/>
+  </w:num>
+  <w:num w:numId="4">
+    <w:abstractNumId w:val="4"/>
+  </w:num>
+  <w:num w:numId="5">
     <w:abstractNumId w:val="0"/>
   </w:num>
-  <w:num w:numId="2">
-    <w:abstractNumId w:val="1"/>
+  <w:num w:numId="6">
+    <w:abstractNumId w:val="5"/>
   </w:num>
 </w:numbering>
 </file>

</xml_diff>

<commit_message>
catalogo de vacinas e carteirinha de vacinacao
</commit_message>
<xml_diff>
--- a/Projeto_Software_Seguro2.docx
+++ b/Projeto_Software_Seguro2.docx
@@ -3016,7 +3016,7 @@
               <w:bottom w:val="single" w:sz="4" w:space="0" w:color="auto"/>
               <w:right w:val="single" w:sz="4" w:space="0" w:color="auto"/>
             </w:tcBorders>
-            <w:shd w:val="clear" w:color="auto" w:fill="FF7C80"/>
+            <w:shd w:val="clear" w:color="auto" w:fill="66FF66"/>
             <w:noWrap/>
             <w:vAlign w:val="center"/>
           </w:tcPr>
@@ -3282,7 +3282,7 @@
               <w:bottom w:val="single" w:sz="4" w:space="0" w:color="auto"/>
               <w:right w:val="single" w:sz="4" w:space="0" w:color="auto"/>
             </w:tcBorders>
-            <w:shd w:val="clear" w:color="auto" w:fill="FF7C80"/>
+            <w:shd w:val="clear" w:color="auto" w:fill="66FF66"/>
             <w:noWrap/>
             <w:vAlign w:val="center"/>
           </w:tcPr>

</xml_diff>

<commit_message>
Respostas admins, fixes vacina
</commit_message>
<xml_diff>
--- a/Projeto_Software_Seguro2.docx
+++ b/Projeto_Software_Seguro2.docx
@@ -537,21 +537,7 @@
         <w:rPr>
           <w:rFonts w:ascii="Calibri" w:hAnsi="Calibri" w:cs="Calibri"/>
         </w:rPr>
-        <w:t xml:space="preserve"> realizar o gerenciamento de doses tomadas/não tomadas por pessoa, possibilitar o agendamento direto com o posto para aplicar vacinas pendentes e auxiliar o usuário no entendimento e clarificação das características de certas vacinas (função, efeitos, </w:t>
-      </w:r>
-      <w:proofErr w:type="gramStart"/>
-      <w:r>
-        <w:rPr>
-          <w:rFonts w:ascii="Calibri" w:hAnsi="Calibri" w:cs="Calibri"/>
-        </w:rPr>
-        <w:t>combate, etc.</w:t>
-      </w:r>
-      <w:proofErr w:type="gramEnd"/>
-      <w:r>
-        <w:rPr>
-          <w:rFonts w:ascii="Calibri" w:hAnsi="Calibri" w:cs="Calibri"/>
-        </w:rPr>
-        <w:t>).</w:t>
+        <w:t xml:space="preserve"> realizar o gerenciamento de doses tomadas/não tomadas por pessoa, possibilitar o agendamento direto com o posto para aplicar vacinas pendentes e auxiliar o usuário no entendimento e clarificação das características de certas vacinas (função, efeitos, combate, etc.).</w:t>
       </w:r>
     </w:p>
     <w:p>
@@ -893,25 +879,7 @@
                 <w:sz w:val="22"/>
                 <w:szCs w:val="22"/>
               </w:rPr>
-              <w:t xml:space="preserve">Conduzir as reuniões, </w:t>
-            </w:r>
-            <w:proofErr w:type="gramStart"/>
-            <w:r>
-              <w:rPr>
-                <w:rFonts w:ascii="Calibri" w:hAnsi="Calibri" w:cs="Calibri"/>
-                <w:sz w:val="22"/>
-                <w:szCs w:val="22"/>
-              </w:rPr>
-              <w:t>Gerenciar</w:t>
-            </w:r>
-            <w:proofErr w:type="gramEnd"/>
-            <w:r>
-              <w:rPr>
-                <w:rFonts w:ascii="Calibri" w:hAnsi="Calibri" w:cs="Calibri"/>
-                <w:sz w:val="22"/>
-                <w:szCs w:val="22"/>
-              </w:rPr>
-              <w:t xml:space="preserve"> a participação da equipe, Conferir a entrega e Liderar ações</w:t>
+              <w:t>Conduzir as reuniões, Gerenciar a participação da equipe, Conferir a entrega e Liderar ações</w:t>
             </w:r>
           </w:p>
         </w:tc>
@@ -1018,25 +986,7 @@
                 <w:sz w:val="22"/>
                 <w:szCs w:val="22"/>
               </w:rPr>
-              <w:t xml:space="preserve">Aplicar os requisitos, </w:t>
-            </w:r>
-            <w:proofErr w:type="gramStart"/>
-            <w:r>
-              <w:rPr>
-                <w:rFonts w:ascii="Calibri" w:hAnsi="Calibri" w:cs="Calibri"/>
-                <w:sz w:val="22"/>
-                <w:szCs w:val="22"/>
-              </w:rPr>
-              <w:t>Ordenar</w:t>
-            </w:r>
-            <w:proofErr w:type="gramEnd"/>
-            <w:r>
-              <w:rPr>
-                <w:rFonts w:ascii="Calibri" w:hAnsi="Calibri" w:cs="Calibri"/>
-                <w:sz w:val="22"/>
-                <w:szCs w:val="22"/>
-              </w:rPr>
-              <w:t xml:space="preserve"> a impo</w:t>
+              <w:t>Aplicar os requisitos, Ordenar a impo</w:t>
             </w:r>
             <w:r>
               <w:rPr>
@@ -1131,23 +1081,13 @@
               </w:rPr>
               <w:t xml:space="preserve">Supervisionar a documentação, </w:t>
             </w:r>
-            <w:proofErr w:type="gramStart"/>
-            <w:r>
-              <w:rPr>
-                <w:rFonts w:ascii="Calibri" w:hAnsi="Calibri" w:cs="Calibri"/>
-                <w:sz w:val="22"/>
-                <w:szCs w:val="22"/>
-              </w:rPr>
-              <w:t>Revisar</w:t>
-            </w:r>
-            <w:proofErr w:type="gramEnd"/>
-            <w:r>
-              <w:rPr>
-                <w:rFonts w:ascii="Calibri" w:hAnsi="Calibri" w:cs="Calibri"/>
-                <w:sz w:val="22"/>
-                <w:szCs w:val="22"/>
-              </w:rPr>
-              <w:t xml:space="preserve"> os conceitos dela e Concluir sua versão final.</w:t>
+            <w:r>
+              <w:rPr>
+                <w:rFonts w:ascii="Calibri" w:hAnsi="Calibri" w:cs="Calibri"/>
+                <w:sz w:val="22"/>
+                <w:szCs w:val="22"/>
+              </w:rPr>
+              <w:t>Revisar os conceitos dela e Concluir sua versão final.</w:t>
             </w:r>
           </w:p>
         </w:tc>
@@ -1234,25 +1174,7 @@
                 <w:sz w:val="22"/>
                 <w:szCs w:val="22"/>
               </w:rPr>
-              <w:t xml:space="preserve">Auxiliar na criação da documentação </w:t>
-            </w:r>
-            <w:proofErr w:type="gramStart"/>
-            <w:r>
-              <w:rPr>
-                <w:rFonts w:ascii="Calibri" w:hAnsi="Calibri" w:cs="Calibri"/>
-                <w:sz w:val="22"/>
-                <w:szCs w:val="22"/>
-              </w:rPr>
-              <w:t>e Corrigir</w:t>
-            </w:r>
-            <w:proofErr w:type="gramEnd"/>
-            <w:r>
-              <w:rPr>
-                <w:rFonts w:ascii="Calibri" w:hAnsi="Calibri" w:cs="Calibri"/>
-                <w:sz w:val="22"/>
-                <w:szCs w:val="22"/>
-              </w:rPr>
-              <w:t xml:space="preserve"> valores pendentes.</w:t>
+              <w:t>Auxiliar na criação da documentação e Corrigir valores pendentes.</w:t>
             </w:r>
           </w:p>
         </w:tc>
@@ -3016,7 +2938,7 @@
               <w:bottom w:val="single" w:sz="4" w:space="0" w:color="auto"/>
               <w:right w:val="single" w:sz="4" w:space="0" w:color="auto"/>
             </w:tcBorders>
-            <w:shd w:val="clear" w:color="auto" w:fill="66FF66"/>
+            <w:shd w:val="clear" w:color="auto" w:fill="CCFF66"/>
             <w:noWrap/>
             <w:vAlign w:val="center"/>
           </w:tcPr>
@@ -3855,7 +3777,7 @@
               <w:bottom w:val="single" w:sz="4" w:space="0" w:color="auto"/>
               <w:right w:val="single" w:sz="4" w:space="0" w:color="auto"/>
             </w:tcBorders>
-            <w:shd w:val="clear" w:color="auto" w:fill="FF7C80"/>
+            <w:shd w:val="clear" w:color="auto" w:fill="66FF66"/>
             <w:noWrap/>
             <w:vAlign w:val="center"/>
           </w:tcPr>
@@ -6242,29 +6164,7 @@
                 <w:szCs w:val="22"/>
                 <w:lang w:val="en-US"/>
               </w:rPr>
-              <w:t>Strings and Boxed types should be compared using “</w:t>
-            </w:r>
-            <w:proofErr w:type="gramStart"/>
-            <w:r>
-              <w:rPr>
-                <w:rFonts w:ascii="Calibri" w:hAnsi="Calibri" w:cs="Calibri"/>
-                <w:color w:val="000000" w:themeColor="text1"/>
-                <w:sz w:val="22"/>
-                <w:szCs w:val="22"/>
-                <w:lang w:val="en-US"/>
-              </w:rPr>
-              <w:t>equals(</w:t>
-            </w:r>
-            <w:proofErr w:type="gramEnd"/>
-            <w:r>
-              <w:rPr>
-                <w:rFonts w:ascii="Calibri" w:hAnsi="Calibri" w:cs="Calibri"/>
-                <w:color w:val="000000" w:themeColor="text1"/>
-                <w:sz w:val="22"/>
-                <w:szCs w:val="22"/>
-                <w:lang w:val="en-US"/>
-              </w:rPr>
-              <w:t>)”</w:t>
+              <w:t>Strings and Boxed types should be compared using “equals()”</w:t>
             </w:r>
             <w:r>
               <w:rPr>
@@ -6520,27 +6420,15 @@
               <w:t>Remove the declaration of thrown exception '</w:t>
             </w:r>
             <w:proofErr w:type="spellStart"/>
-            <w:proofErr w:type="gramStart"/>
-            <w:r>
-              <w:rPr>
-                <w:rFonts w:ascii="Calibri" w:hAnsi="Calibri" w:cs="Calibri"/>
-                <w:color w:val="000000" w:themeColor="text1"/>
-                <w:sz w:val="22"/>
-                <w:szCs w:val="22"/>
-                <w:lang w:val="en-US"/>
-              </w:rPr>
-              <w:t>java.lang</w:t>
-            </w:r>
-            <w:proofErr w:type="gramEnd"/>
-            <w:r>
-              <w:rPr>
-                <w:rFonts w:ascii="Calibri" w:hAnsi="Calibri" w:cs="Calibri"/>
-                <w:color w:val="000000" w:themeColor="text1"/>
-                <w:sz w:val="22"/>
-                <w:szCs w:val="22"/>
-                <w:lang w:val="en-US"/>
-              </w:rPr>
-              <w:t>.Exception</w:t>
+            <w:r>
+              <w:rPr>
+                <w:rFonts w:ascii="Calibri" w:hAnsi="Calibri" w:cs="Calibri"/>
+                <w:color w:val="000000" w:themeColor="text1"/>
+                <w:sz w:val="22"/>
+                <w:szCs w:val="22"/>
+                <w:lang w:val="en-US"/>
+              </w:rPr>
+              <w:t>java.lang.Exception</w:t>
             </w:r>
             <w:proofErr w:type="spellEnd"/>
             <w:r>
@@ -7588,7 +7476,28 @@
                 <w:szCs w:val="22"/>
                 <w:lang w:val="en-US"/>
               </w:rPr>
-              <w:t>Remove this unnecessary cast to "int".</w:t>
+              <w:t xml:space="preserve">Remove this </w:t>
+            </w:r>
+            <w:r>
+              <w:rPr>
+                <w:rFonts w:ascii="Calibri" w:hAnsi="Calibri" w:cs="Calibri"/>
+                <w:color w:val="000000" w:themeColor="text1"/>
+                <w:sz w:val="22"/>
+                <w:szCs w:val="22"/>
+                <w:u w:val="single"/>
+                <w:lang w:val="en-US"/>
+              </w:rPr>
+              <w:t>unnecessary</w:t>
+            </w:r>
+            <w:r>
+              <w:rPr>
+                <w:rFonts w:ascii="Calibri" w:hAnsi="Calibri" w:cs="Calibri"/>
+                <w:color w:val="000000" w:themeColor="text1"/>
+                <w:sz w:val="22"/>
+                <w:szCs w:val="22"/>
+                <w:lang w:val="en-US"/>
+              </w:rPr>
+              <w:t xml:space="preserve"> cast to "int".</w:t>
             </w:r>
           </w:p>
         </w:tc>
@@ -7703,29 +7612,7 @@
                 <w:szCs w:val="22"/>
                 <w:lang w:val="en-US"/>
               </w:rPr>
-              <w:t xml:space="preserve">This file "Banco.java" should </w:t>
-            </w:r>
-            <w:proofErr w:type="gramStart"/>
-            <w:r>
-              <w:rPr>
-                <w:rFonts w:ascii="Calibri" w:hAnsi="Calibri" w:cs="Calibri"/>
-                <w:color w:val="000000" w:themeColor="text1"/>
-                <w:sz w:val="22"/>
-                <w:szCs w:val="22"/>
-                <w:lang w:val="en-US"/>
-              </w:rPr>
-              <w:t>be located in</w:t>
-            </w:r>
-            <w:proofErr w:type="gramEnd"/>
-            <w:r>
-              <w:rPr>
-                <w:rFonts w:ascii="Calibri" w:hAnsi="Calibri" w:cs="Calibri"/>
-                <w:color w:val="000000" w:themeColor="text1"/>
-                <w:sz w:val="22"/>
-                <w:szCs w:val="22"/>
-                <w:lang w:val="en-US"/>
-              </w:rPr>
-              <w:t xml:space="preserve"> "server" directory, not in "d:\Escola\software </w:t>
+              <w:t xml:space="preserve">This file "Banco.java" should be located in "server" directory, not in "d:\Escola\software </w:t>
             </w:r>
             <w:proofErr w:type="spellStart"/>
             <w:r>
@@ -8563,29 +8450,7 @@
                 <w:szCs w:val="22"/>
                 <w:lang w:val="en-US"/>
               </w:rPr>
-              <w:t xml:space="preserve"> to match the regular expression '^[a-</w:t>
-            </w:r>
-            <w:proofErr w:type="gramStart"/>
-            <w:r>
-              <w:rPr>
-                <w:rFonts w:ascii="Calibri" w:hAnsi="Calibri" w:cs="Calibri"/>
-                <w:color w:val="000000" w:themeColor="text1"/>
-                <w:sz w:val="22"/>
-                <w:szCs w:val="22"/>
-                <w:lang w:val="en-US"/>
-              </w:rPr>
-              <w:t>z][</w:t>
-            </w:r>
-            <w:proofErr w:type="gramEnd"/>
-            <w:r>
-              <w:rPr>
-                <w:rFonts w:ascii="Calibri" w:hAnsi="Calibri" w:cs="Calibri"/>
-                <w:color w:val="000000" w:themeColor="text1"/>
-                <w:sz w:val="22"/>
-                <w:szCs w:val="22"/>
-                <w:lang w:val="en-US"/>
-              </w:rPr>
-              <w:t>a-zA-Z0-9]*$'.</w:t>
+              <w:t xml:space="preserve"> to match the regular expression '^[a-z][a-zA-Z0-9]*$'.</w:t>
             </w:r>
           </w:p>
         </w:tc>

</xml_diff>